<commit_message>
renombro dist a docs
</commit_message>
<xml_diff>
--- a/notas.docx
+++ b/notas.docx
@@ -25,7 +25,15 @@
         </w:numPr>
       </w:pPr>
       <w:r>
-        <w:t>¿Qué es React?</w:t>
+        <w:t xml:space="preserve">¿Qué es </w:t>
+      </w:r>
+      <w:proofErr w:type="spellStart"/>
+      <w:r>
+        <w:t>React</w:t>
+      </w:r>
+      <w:proofErr w:type="spellEnd"/>
+      <w:r>
+        <w:t>?</w:t>
       </w:r>
     </w:p>
     <w:p>
@@ -127,8 +135,13 @@
         </w:numPr>
       </w:pPr>
       <w:r>
-        <w:t>Constantes y variables Let</w:t>
-      </w:r>
+        <w:t xml:space="preserve">Constantes y variables </w:t>
+      </w:r>
+      <w:proofErr w:type="spellStart"/>
+      <w:r>
+        <w:t>Let</w:t>
+      </w:r>
+      <w:proofErr w:type="spellEnd"/>
     </w:p>
     <w:p>
       <w:pPr>
@@ -137,9 +150,19 @@
           <w:numId w:val="2"/>
         </w:numPr>
       </w:pPr>
-      <w:r>
-        <w:t>Template String</w:t>
-      </w:r>
+      <w:proofErr w:type="spellStart"/>
+      <w:r>
+        <w:t>Template</w:t>
+      </w:r>
+      <w:proofErr w:type="spellEnd"/>
+      <w:r>
+        <w:t xml:space="preserve"> </w:t>
+      </w:r>
+      <w:proofErr w:type="spellStart"/>
+      <w:r>
+        <w:t>String</w:t>
+      </w:r>
+      <w:proofErr w:type="spellEnd"/>
     </w:p>
     <w:p>
       <w:pPr>
@@ -170,8 +193,13 @@
           <w:numId w:val="2"/>
         </w:numPr>
       </w:pPr>
-      <w:r>
-        <w:t>Desestructruación * (sumamente importante)</w:t>
+      <w:proofErr w:type="spellStart"/>
+      <w:r>
+        <w:t>Desestructruación</w:t>
+      </w:r>
+      <w:proofErr w:type="spellEnd"/>
+      <w:r>
+        <w:t xml:space="preserve"> * (sumamente importante)</w:t>
       </w:r>
     </w:p>
     <w:p>
@@ -192,8 +220,13 @@
           <w:numId w:val="2"/>
         </w:numPr>
       </w:pPr>
-      <w:r>
-        <w:t>Fetch API</w:t>
+      <w:proofErr w:type="spellStart"/>
+      <w:r>
+        <w:t>Fetch</w:t>
+      </w:r>
+      <w:proofErr w:type="spellEnd"/>
+      <w:r>
+        <w:t xml:space="preserve"> API</w:t>
       </w:r>
     </w:p>
     <w:p>
@@ -214,15 +247,25 @@
           <w:numId w:val="2"/>
         </w:numPr>
       </w:pPr>
-      <w:r>
-        <w:t xml:space="preserve">Async </w:t>
+      <w:proofErr w:type="spellStart"/>
+      <w:r>
+        <w:t>Async</w:t>
+      </w:r>
+      <w:proofErr w:type="spellEnd"/>
+      <w:r>
+        <w:t xml:space="preserve"> </w:t>
       </w:r>
       <w:r>
         <w:t>–</w:t>
       </w:r>
       <w:r>
-        <w:t xml:space="preserve"> Await</w:t>
-      </w:r>
+        <w:t xml:space="preserve"> </w:t>
+      </w:r>
+      <w:proofErr w:type="spellStart"/>
+      <w:r>
+        <w:t>Await</w:t>
+      </w:r>
+      <w:proofErr w:type="spellEnd"/>
     </w:p>
     <w:p>
       <w:pPr>
@@ -283,7 +326,23 @@
         </w:numPr>
       </w:pPr>
       <w:r>
-        <w:t>Creación de componentes (Functional Components)</w:t>
+        <w:t>Creación de componentes (</w:t>
+      </w:r>
+      <w:proofErr w:type="spellStart"/>
+      <w:r>
+        <w:t>Functional</w:t>
+      </w:r>
+      <w:proofErr w:type="spellEnd"/>
+      <w:r>
+        <w:t xml:space="preserve"> </w:t>
+      </w:r>
+      <w:proofErr w:type="spellStart"/>
+      <w:r>
+        <w:t>Components</w:t>
+      </w:r>
+      <w:proofErr w:type="spellEnd"/>
+      <w:r>
+        <w:t>)</w:t>
       </w:r>
     </w:p>
     <w:p>
@@ -294,8 +353,13 @@
         </w:numPr>
       </w:pPr>
       <w:r>
-        <w:t>Propiedades - Props</w:t>
-      </w:r>
+        <w:t xml:space="preserve">Propiedades - </w:t>
+      </w:r>
+      <w:proofErr w:type="spellStart"/>
+      <w:r>
+        <w:t>Props</w:t>
+      </w:r>
+      <w:proofErr w:type="spellEnd"/>
     </w:p>
     <w:p>
       <w:pPr>
@@ -315,9 +379,11 @@
           <w:numId w:val="3"/>
         </w:numPr>
       </w:pPr>
+      <w:proofErr w:type="spellStart"/>
       <w:r>
         <w:t>PropTypes</w:t>
       </w:r>
+      <w:proofErr w:type="spellEnd"/>
     </w:p>
     <w:p>
       <w:pPr>
@@ -326,9 +392,11 @@
           <w:numId w:val="3"/>
         </w:numPr>
       </w:pPr>
+      <w:proofErr w:type="spellStart"/>
       <w:r>
         <w:t>DefaultProps</w:t>
       </w:r>
+      <w:proofErr w:type="spellEnd"/>
     </w:p>
     <w:p>
       <w:pPr>
@@ -338,8 +406,13 @@
         </w:numPr>
       </w:pPr>
       <w:r>
-        <w:t>Introducción general a los Hooks</w:t>
-      </w:r>
+        <w:t xml:space="preserve">Introducción general a los </w:t>
+      </w:r>
+      <w:proofErr w:type="spellStart"/>
+      <w:r>
+        <w:t>Hooks</w:t>
+      </w:r>
+      <w:proofErr w:type="spellEnd"/>
     </w:p>
     <w:p>
       <w:pPr>
@@ -348,9 +421,11 @@
           <w:numId w:val="3"/>
         </w:numPr>
       </w:pPr>
+      <w:proofErr w:type="spellStart"/>
       <w:r>
         <w:t>useState</w:t>
       </w:r>
+      <w:proofErr w:type="spellEnd"/>
     </w:p>
     <w:p>
       <w:pPr>
@@ -414,8 +489,13 @@
           <w:numId w:val="5"/>
         </w:numPr>
       </w:pPr>
-      <w:r>
-        <w:t>Arrange - Arreglar</w:t>
+      <w:proofErr w:type="spellStart"/>
+      <w:r>
+        <w:t>Arrange</w:t>
+      </w:r>
+      <w:proofErr w:type="spellEnd"/>
+      <w:r>
+        <w:t xml:space="preserve"> - Arreglar</w:t>
       </w:r>
     </w:p>
     <w:p>
@@ -425,8 +505,13 @@
           <w:numId w:val="5"/>
         </w:numPr>
       </w:pPr>
-      <w:r>
-        <w:t>Act - Actuar</w:t>
+      <w:proofErr w:type="spellStart"/>
+      <w:r>
+        <w:t>Act</w:t>
+      </w:r>
+      <w:proofErr w:type="spellEnd"/>
+      <w:r>
+        <w:t xml:space="preserve"> - Actuar</w:t>
       </w:r>
     </w:p>
     <w:p>
@@ -436,8 +521,13 @@
           <w:numId w:val="5"/>
         </w:numPr>
       </w:pPr>
-      <w:r>
-        <w:t>Assert - Afirmar</w:t>
+      <w:proofErr w:type="spellStart"/>
+      <w:r>
+        <w:t>Assert</w:t>
+      </w:r>
+      <w:proofErr w:type="spellEnd"/>
+      <w:r>
+        <w:t xml:space="preserve"> - Afirmar</w:t>
       </w:r>
     </w:p>
     <w:p>
@@ -459,9 +549,11 @@
           <w:numId w:val="5"/>
         </w:numPr>
       </w:pPr>
+      <w:proofErr w:type="spellStart"/>
       <w:r>
         <w:t>Jest</w:t>
       </w:r>
+      <w:proofErr w:type="spellEnd"/>
     </w:p>
     <w:p>
       <w:pPr>
@@ -470,9 +562,11 @@
           <w:numId w:val="5"/>
         </w:numPr>
       </w:pPr>
+      <w:proofErr w:type="spellStart"/>
       <w:r>
         <w:t>Expect</w:t>
       </w:r>
+      <w:proofErr w:type="spellEnd"/>
     </w:p>
     <w:p>
       <w:pPr>
@@ -481,9 +575,11 @@
           <w:numId w:val="5"/>
         </w:numPr>
       </w:pPr>
+      <w:proofErr w:type="spellStart"/>
       <w:r>
         <w:t>toBe</w:t>
       </w:r>
+      <w:proofErr w:type="spellEnd"/>
     </w:p>
     <w:p>
       <w:pPr>
@@ -492,9 +588,11 @@
           <w:numId w:val="5"/>
         </w:numPr>
       </w:pPr>
+      <w:proofErr w:type="spellStart"/>
       <w:r>
         <w:t>Enzyme</w:t>
       </w:r>
+      <w:proofErr w:type="spellEnd"/>
     </w:p>
     <w:p>
       <w:pPr>
@@ -539,38 +637,103 @@
         <w:rPr>
           <w:lang w:val="en-GB"/>
         </w:rPr>
-        <w:t>Jest es compatible con react testing library</w:t>
-      </w:r>
-    </w:p>
-    <w:p>
-      <w:pPr>
-        <w:rPr>
-          <w:rFonts w:ascii="Consolas" w:hAnsi="Consolas"/>
-          <w:lang w:val="en-GB"/>
-        </w:rPr>
-      </w:pPr>
+        <w:t xml:space="preserve">Jest es compatible con </w:t>
+      </w:r>
+      <w:proofErr w:type="gramStart"/>
+      <w:r>
+        <w:rPr>
+          <w:lang w:val="en-GB"/>
+        </w:rPr>
+        <w:t>react</w:t>
+      </w:r>
+      <w:proofErr w:type="gramEnd"/>
+      <w:r>
+        <w:rPr>
+          <w:lang w:val="en-GB"/>
+        </w:rPr>
+        <w:t xml:space="preserve"> testing library</w:t>
+      </w:r>
+    </w:p>
+    <w:p>
+      <w:pPr>
+        <w:rPr>
+          <w:rFonts w:ascii="Consolas" w:hAnsi="Consolas"/>
+          <w:lang w:val="en-GB"/>
+        </w:rPr>
+      </w:pPr>
+      <w:proofErr w:type="spellStart"/>
       <w:r>
         <w:rPr>
           <w:rFonts w:ascii="Consolas" w:hAnsi="Consolas"/>
           <w:highlight w:val="yellow"/>
           <w:lang w:val="en-GB"/>
         </w:rPr>
-        <w:t>npm install --save-dev jest</w:t>
-      </w:r>
-    </w:p>
-    <w:p>
-      <w:pPr>
-        <w:rPr>
-          <w:rFonts w:ascii="Consolas" w:hAnsi="Consolas"/>
-          <w:lang w:val="en-GB"/>
-        </w:rPr>
-      </w:pPr>
-      <w:r>
-        <w:rPr>
-          <w:rFonts w:ascii="Consolas" w:hAnsi="Consolas"/>
-          <w:lang w:val="en-GB"/>
-        </w:rPr>
-        <w:t>package.json añadir línea test</w:t>
+        <w:t>npm</w:t>
+      </w:r>
+      <w:proofErr w:type="spellEnd"/>
+      <w:r>
+        <w:rPr>
+          <w:rFonts w:ascii="Consolas" w:hAnsi="Consolas"/>
+          <w:highlight w:val="yellow"/>
+          <w:lang w:val="en-GB"/>
+        </w:rPr>
+        <w:t xml:space="preserve"> install --save-dev jest</w:t>
+      </w:r>
+    </w:p>
+    <w:p>
+      <w:pPr>
+        <w:rPr>
+          <w:rFonts w:ascii="Consolas" w:hAnsi="Consolas"/>
+          <w:lang w:val="en-GB"/>
+        </w:rPr>
+      </w:pPr>
+      <w:proofErr w:type="spellStart"/>
+      <w:r>
+        <w:rPr>
+          <w:rFonts w:ascii="Consolas" w:hAnsi="Consolas"/>
+          <w:lang w:val="en-GB"/>
+        </w:rPr>
+        <w:t>package.json</w:t>
+      </w:r>
+      <w:proofErr w:type="spellEnd"/>
+      <w:r>
+        <w:rPr>
+          <w:rFonts w:ascii="Consolas" w:hAnsi="Consolas"/>
+          <w:lang w:val="en-GB"/>
+        </w:rPr>
+        <w:t xml:space="preserve"> </w:t>
+      </w:r>
+      <w:proofErr w:type="spellStart"/>
+      <w:r>
+        <w:rPr>
+          <w:rFonts w:ascii="Consolas" w:hAnsi="Consolas"/>
+          <w:lang w:val="en-GB"/>
+        </w:rPr>
+        <w:t>añadir</w:t>
+      </w:r>
+      <w:proofErr w:type="spellEnd"/>
+      <w:r>
+        <w:rPr>
+          <w:rFonts w:ascii="Consolas" w:hAnsi="Consolas"/>
+          <w:lang w:val="en-GB"/>
+        </w:rPr>
+        <w:t xml:space="preserve"> </w:t>
+      </w:r>
+      <w:proofErr w:type="spellStart"/>
+      <w:r>
+        <w:rPr>
+          <w:rFonts w:ascii="Consolas" w:hAnsi="Consolas"/>
+          <w:lang w:val="en-GB"/>
+        </w:rPr>
+        <w:t>línea</w:t>
+      </w:r>
+      <w:proofErr w:type="spellEnd"/>
+      <w:r>
+        <w:rPr>
+          <w:rFonts w:ascii="Consolas" w:hAnsi="Consolas"/>
+          <w:lang w:val="en-GB"/>
+        </w:rPr>
+        <w:t xml:space="preserve"> test</w:t>
       </w:r>
     </w:p>
     <w:p>
@@ -600,37 +763,85 @@
           <w:rFonts w:ascii="Consolas" w:hAnsi="Consolas"/>
           <w:lang w:val="en-GB"/>
         </w:rPr>
-        <w:t>    "dev": "vite",</w:t>
-      </w:r>
-    </w:p>
-    <w:p>
-      <w:pPr>
-        <w:rPr>
-          <w:rFonts w:ascii="Consolas" w:hAnsi="Consolas"/>
-          <w:lang w:val="en-GB"/>
-        </w:rPr>
-      </w:pPr>
-      <w:r>
-        <w:rPr>
-          <w:rFonts w:ascii="Consolas" w:hAnsi="Consolas"/>
-          <w:lang w:val="en-GB"/>
-        </w:rPr>
-        <w:t>    "build": "vite build",</w:t>
-      </w:r>
-    </w:p>
-    <w:p>
-      <w:pPr>
-        <w:rPr>
-          <w:rFonts w:ascii="Consolas" w:hAnsi="Consolas"/>
-          <w:lang w:val="en-GB"/>
-        </w:rPr>
-      </w:pPr>
-      <w:r>
-        <w:rPr>
-          <w:rFonts w:ascii="Consolas" w:hAnsi="Consolas"/>
-          <w:lang w:val="en-GB"/>
-        </w:rPr>
-        <w:t>    "preview": "vite preview",</w:t>
+        <w:t>    "dev": "</w:t>
+      </w:r>
+      <w:proofErr w:type="spellStart"/>
+      <w:r>
+        <w:rPr>
+          <w:rFonts w:ascii="Consolas" w:hAnsi="Consolas"/>
+          <w:lang w:val="en-GB"/>
+        </w:rPr>
+        <w:t>vite</w:t>
+      </w:r>
+      <w:proofErr w:type="spellEnd"/>
+      <w:r>
+        <w:rPr>
+          <w:rFonts w:ascii="Consolas" w:hAnsi="Consolas"/>
+          <w:lang w:val="en-GB"/>
+        </w:rPr>
+        <w:t>",</w:t>
+      </w:r>
+    </w:p>
+    <w:p>
+      <w:pPr>
+        <w:rPr>
+          <w:rFonts w:ascii="Consolas" w:hAnsi="Consolas"/>
+          <w:lang w:val="en-GB"/>
+        </w:rPr>
+      </w:pPr>
+      <w:r>
+        <w:rPr>
+          <w:rFonts w:ascii="Consolas" w:hAnsi="Consolas"/>
+          <w:lang w:val="en-GB"/>
+        </w:rPr>
+        <w:t>    "build": "</w:t>
+      </w:r>
+      <w:proofErr w:type="spellStart"/>
+      <w:r>
+        <w:rPr>
+          <w:rFonts w:ascii="Consolas" w:hAnsi="Consolas"/>
+          <w:lang w:val="en-GB"/>
+        </w:rPr>
+        <w:t>vite</w:t>
+      </w:r>
+      <w:proofErr w:type="spellEnd"/>
+      <w:r>
+        <w:rPr>
+          <w:rFonts w:ascii="Consolas" w:hAnsi="Consolas"/>
+          <w:lang w:val="en-GB"/>
+        </w:rPr>
+        <w:t xml:space="preserve"> build",</w:t>
+      </w:r>
+    </w:p>
+    <w:p>
+      <w:pPr>
+        <w:rPr>
+          <w:rFonts w:ascii="Consolas" w:hAnsi="Consolas"/>
+          <w:lang w:val="en-GB"/>
+        </w:rPr>
+      </w:pPr>
+      <w:r>
+        <w:rPr>
+          <w:rFonts w:ascii="Consolas" w:hAnsi="Consolas"/>
+          <w:lang w:val="en-GB"/>
+        </w:rPr>
+        <w:t>    "preview": "</w:t>
+      </w:r>
+      <w:proofErr w:type="spellStart"/>
+      <w:r>
+        <w:rPr>
+          <w:rFonts w:ascii="Consolas" w:hAnsi="Consolas"/>
+          <w:lang w:val="en-GB"/>
+        </w:rPr>
+        <w:t>vite</w:t>
+      </w:r>
+      <w:proofErr w:type="spellEnd"/>
+      <w:r>
+        <w:rPr>
+          <w:rFonts w:ascii="Consolas" w:hAnsi="Consolas"/>
+          <w:lang w:val="en-GB"/>
+        </w:rPr>
+        <w:t xml:space="preserve"> preview",</w:t>
       </w:r>
     </w:p>
     <w:p>
@@ -653,7 +864,25 @@
           <w:highlight w:val="yellow"/>
           <w:lang w:val="en-GB"/>
         </w:rPr>
-        <w:t>"test": "jest --watchAll"</w:t>
+        <w:t>"test": "jest --</w:t>
+      </w:r>
+      <w:proofErr w:type="spellStart"/>
+      <w:r>
+        <w:rPr>
+          <w:rFonts w:ascii="Consolas" w:hAnsi="Consolas"/>
+          <w:highlight w:val="yellow"/>
+          <w:lang w:val="en-GB"/>
+        </w:rPr>
+        <w:t>watchAll</w:t>
+      </w:r>
+      <w:proofErr w:type="spellEnd"/>
+      <w:r>
+        <w:rPr>
+          <w:rFonts w:ascii="Consolas" w:hAnsi="Consolas"/>
+          <w:highlight w:val="yellow"/>
+          <w:lang w:val="en-GB"/>
+        </w:rPr>
+        <w:t>"</w:t>
       </w:r>
     </w:p>
     <w:p>
@@ -685,6 +914,7 @@
           <w:lang w:val="en-GB"/>
         </w:rPr>
       </w:pPr>
+      <w:proofErr w:type="spellStart"/>
       <w:r>
         <w:rPr>
           <w:rFonts w:ascii="Consolas" w:hAnsi="Consolas"/>
@@ -692,21 +922,32 @@
         </w:rPr>
         <w:t>Ejecutar</w:t>
       </w:r>
-    </w:p>
-    <w:p>
-      <w:pPr>
-        <w:rPr>
-          <w:rFonts w:ascii="Consolas" w:hAnsi="Consolas"/>
-          <w:lang w:val="en-GB"/>
-        </w:rPr>
-      </w:pPr>
+      <w:proofErr w:type="spellEnd"/>
+    </w:p>
+    <w:p>
+      <w:pPr>
+        <w:rPr>
+          <w:rFonts w:ascii="Consolas" w:hAnsi="Consolas"/>
+          <w:lang w:val="en-GB"/>
+        </w:rPr>
+      </w:pPr>
+      <w:proofErr w:type="spellStart"/>
       <w:r>
         <w:rPr>
           <w:rFonts w:ascii="Consolas" w:hAnsi="Consolas"/>
           <w:highlight w:val="yellow"/>
           <w:lang w:val="en-GB"/>
         </w:rPr>
-        <w:t>Npm run test</w:t>
+        <w:t>Npm</w:t>
+      </w:r>
+      <w:proofErr w:type="spellEnd"/>
+      <w:r>
+        <w:rPr>
+          <w:rFonts w:ascii="Consolas" w:hAnsi="Consolas"/>
+          <w:highlight w:val="yellow"/>
+          <w:lang w:val="en-GB"/>
+        </w:rPr>
+        <w:t xml:space="preserve"> run test</w:t>
       </w:r>
     </w:p>
     <w:p>
@@ -721,7 +962,23 @@
           <w:rFonts w:ascii="Segoe UI" w:hAnsi="Segoe UI" w:cs="Segoe UI"/>
           <w:lang w:val="en-GB"/>
         </w:rPr>
-        <w:t xml:space="preserve">1er. Test en </w:t>
+        <w:t xml:space="preserve">1er. Test </w:t>
+      </w:r>
+      <w:proofErr w:type="spellStart"/>
+      <w:r>
+        <w:rPr>
+          <w:rFonts w:ascii="Segoe UI" w:hAnsi="Segoe UI" w:cs="Segoe UI"/>
+          <w:lang w:val="en-GB"/>
+        </w:rPr>
+        <w:t>en</w:t>
+      </w:r>
+      <w:proofErr w:type="spellEnd"/>
+      <w:r>
+        <w:rPr>
+          <w:rFonts w:ascii="Segoe UI" w:hAnsi="Segoe UI" w:cs="Segoe UI"/>
+          <w:lang w:val="en-GB"/>
+        </w:rPr>
+        <w:t xml:space="preserve"> </w:t>
       </w:r>
       <w:r>
         <w:rPr>
@@ -741,8 +998,16 @@
         <w:rPr>
           <w:rFonts w:ascii="Consolas" w:hAnsi="Consolas" w:cs="Segoe UI"/>
         </w:rPr>
-        <w:t>Documentación expect</w:t>
-      </w:r>
+        <w:t xml:space="preserve">Documentación </w:t>
+      </w:r>
+      <w:proofErr w:type="spellStart"/>
+      <w:r>
+        <w:rPr>
+          <w:rFonts w:ascii="Consolas" w:hAnsi="Consolas" w:cs="Segoe UI"/>
+        </w:rPr>
+        <w:t>expect</w:t>
+      </w:r>
+      <w:proofErr w:type="spellEnd"/>
     </w:p>
     <w:p>
       <w:pPr>
@@ -771,33 +1036,56 @@
         <w:rPr>
           <w:rFonts w:ascii="Consolas" w:hAnsi="Consolas" w:cs="Segoe UI"/>
         </w:rPr>
-        <w:t>instalar los tipos para que vscode nos de la ayuda</w:t>
-      </w:r>
-    </w:p>
-    <w:p>
-      <w:pPr>
+        <w:t xml:space="preserve">instalar los tipos para que </w:t>
+      </w:r>
+      <w:proofErr w:type="spellStart"/>
+      <w:r>
         <w:rPr>
           <w:rFonts w:ascii="Consolas" w:hAnsi="Consolas" w:cs="Segoe UI"/>
         </w:rPr>
-      </w:pPr>
+        <w:t>vscode</w:t>
+      </w:r>
+      <w:proofErr w:type="spellEnd"/>
+      <w:r>
+        <w:rPr>
+          <w:rFonts w:ascii="Consolas" w:hAnsi="Consolas" w:cs="Segoe UI"/>
+        </w:rPr>
+        <w:t xml:space="preserve"> nos de la ayuda</w:t>
+      </w:r>
+    </w:p>
+    <w:p>
+      <w:pPr>
+        <w:rPr>
+          <w:rFonts w:ascii="Consolas" w:hAnsi="Consolas" w:cs="Segoe UI"/>
+        </w:rPr>
+      </w:pPr>
+      <w:proofErr w:type="spellStart"/>
       <w:r>
         <w:rPr>
           <w:rFonts w:ascii="Consolas" w:hAnsi="Consolas" w:cs="Segoe UI"/>
           <w:highlight w:val="yellow"/>
         </w:rPr>
-        <w:t>npm i @types/jest</w:t>
-      </w:r>
-    </w:p>
-    <w:p>
-      <w:pPr>
+        <w:t>npm</w:t>
+      </w:r>
+      <w:proofErr w:type="spellEnd"/>
+      <w:r>
         <w:rPr>
           <w:rFonts w:ascii="Consolas" w:hAnsi="Consolas" w:cs="Segoe UI"/>
-        </w:rPr>
-      </w:pPr>
-      <w:r>
+          <w:highlight w:val="yellow"/>
+        </w:rPr>
+        <w:t xml:space="preserve"> i @types/jest</w:t>
+      </w:r>
+    </w:p>
+    <w:p>
+      <w:pPr>
         <w:rPr>
           <w:rFonts w:ascii="Consolas" w:hAnsi="Consolas" w:cs="Segoe UI"/>
         </w:rPr>
+      </w:pPr>
+      <w:r>
+        <w:rPr>
+          <w:rFonts w:ascii="Consolas" w:hAnsi="Consolas" w:cs="Segoe UI"/>
+        </w:rPr>
         <w:t xml:space="preserve">si queremos la última versión añadir </w:t>
       </w:r>
       <w:r>
@@ -841,13 +1129,23 @@
           <w:bCs/>
         </w:rPr>
       </w:pPr>
-      <w:r>
-        <w:rPr>
-          <w:rFonts w:ascii="Consolas" w:hAnsi="Consolas"/>
-          <w:b/>
-          <w:bCs/>
-        </w:rPr>
-        <w:t>sing Babel</w:t>
+      <w:proofErr w:type="spellStart"/>
+      <w:r>
+        <w:rPr>
+          <w:rFonts w:ascii="Consolas" w:hAnsi="Consolas"/>
+          <w:b/>
+          <w:bCs/>
+        </w:rPr>
+        <w:t>sing</w:t>
+      </w:r>
+      <w:proofErr w:type="spellEnd"/>
+      <w:r>
+        <w:rPr>
+          <w:rFonts w:ascii="Consolas" w:hAnsi="Consolas"/>
+          <w:b/>
+          <w:bCs/>
+        </w:rPr>
+        <w:t xml:space="preserve"> Babel</w:t>
       </w:r>
     </w:p>
     <w:p>
@@ -894,6 +1192,7 @@
           <w:bCs/>
         </w:rPr>
       </w:pPr>
+      <w:proofErr w:type="spellStart"/>
       <w:r>
         <w:rPr>
           <w:rFonts w:ascii="Consolas" w:hAnsi="Consolas"/>
@@ -902,6 +1201,7 @@
         </w:rPr>
         <w:t>npm</w:t>
       </w:r>
+      <w:proofErr w:type="spellEnd"/>
     </w:p>
     <w:p>
       <w:pPr>
@@ -915,6 +1215,7 @@
           <w:bCs/>
         </w:rPr>
       </w:pPr>
+      <w:proofErr w:type="spellStart"/>
       <w:r>
         <w:rPr>
           <w:rFonts w:ascii="Consolas" w:hAnsi="Consolas"/>
@@ -923,6 +1224,7 @@
         </w:rPr>
         <w:t>Yarn</w:t>
       </w:r>
+      <w:proofErr w:type="spellEnd"/>
     </w:p>
     <w:p>
       <w:pPr>
@@ -936,6 +1238,7 @@
           <w:bCs/>
         </w:rPr>
       </w:pPr>
+      <w:proofErr w:type="spellStart"/>
       <w:r>
         <w:rPr>
           <w:rFonts w:ascii="Consolas" w:hAnsi="Consolas"/>
@@ -944,21 +1247,32 @@
         </w:rPr>
         <w:t>pnpm</w:t>
       </w:r>
-    </w:p>
-    <w:p>
-      <w:pPr>
-        <w:rPr>
-          <w:rFonts w:ascii="Consolas" w:hAnsi="Consolas"/>
-          <w:lang w:val="en-GB"/>
-        </w:rPr>
-      </w:pPr>
+      <w:proofErr w:type="spellEnd"/>
+    </w:p>
+    <w:p>
+      <w:pPr>
+        <w:rPr>
+          <w:rFonts w:ascii="Consolas" w:hAnsi="Consolas"/>
+          <w:lang w:val="en-GB"/>
+        </w:rPr>
+      </w:pPr>
+      <w:proofErr w:type="spellStart"/>
       <w:r>
         <w:rPr>
           <w:rFonts w:ascii="Consolas" w:hAnsi="Consolas"/>
           <w:highlight w:val="yellow"/>
           <w:lang w:val="en-GB"/>
         </w:rPr>
-        <w:t>npm install --save-dev babel-jest @babel/core @babel/preset-env</w:t>
+        <w:t>npm</w:t>
+      </w:r>
+      <w:proofErr w:type="spellEnd"/>
+      <w:r>
+        <w:rPr>
+          <w:rFonts w:ascii="Consolas" w:hAnsi="Consolas"/>
+          <w:highlight w:val="yellow"/>
+          <w:lang w:val="en-GB"/>
+        </w:rPr>
+        <w:t xml:space="preserve"> install --save-dev babel-jest @babel/core @babel/preset-env</w:t>
       </w:r>
       <w:r>
         <w:rPr>
@@ -1008,13 +1322,23 @@
           <w:lang w:val="en-GB"/>
         </w:rPr>
       </w:pPr>
+      <w:proofErr w:type="spellStart"/>
       <w:r>
         <w:rPr>
           <w:rFonts w:ascii="Consolas" w:hAnsi="Consolas"/>
           <w:highlight w:val="yellow"/>
           <w:lang w:val="en-GB"/>
         </w:rPr>
-        <w:t>module.exports = {</w:t>
+        <w:t>module.exports</w:t>
+      </w:r>
+      <w:proofErr w:type="spellEnd"/>
+      <w:r>
+        <w:rPr>
+          <w:rFonts w:ascii="Consolas" w:hAnsi="Consolas"/>
+          <w:highlight w:val="yellow"/>
+          <w:lang w:val="en-GB"/>
+        </w:rPr>
+        <w:t xml:space="preserve"> = {</w:t>
       </w:r>
       <w:r>
         <w:rPr>
@@ -1041,11 +1365,19 @@
           <w:rFonts w:ascii="Consolas" w:hAnsi="Consolas"/>
         </w:rPr>
       </w:pPr>
-      <w:r>
-        <w:rPr>
-          <w:rFonts w:ascii="Consolas" w:hAnsi="Consolas"/>
-        </w:rPr>
-        <w:t>el las fuentes de h</w:t>
+      <w:proofErr w:type="gramStart"/>
+      <w:r>
+        <w:rPr>
+          <w:rFonts w:ascii="Consolas" w:hAnsi="Consolas"/>
+        </w:rPr>
+        <w:t>el las</w:t>
+      </w:r>
+      <w:proofErr w:type="gramEnd"/>
+      <w:r>
+        <w:rPr>
+          <w:rFonts w:ascii="Consolas" w:hAnsi="Consolas"/>
+        </w:rPr>
+        <w:t xml:space="preserve"> fuentes de h</w:t>
       </w:r>
       <w:r>
         <w:rPr>
@@ -1062,29 +1394,39 @@
           <w:lang w:val="en-GB"/>
         </w:rPr>
       </w:pPr>
+      <w:proofErr w:type="spellStart"/>
       <w:r>
         <w:rPr>
           <w:rFonts w:ascii="Consolas" w:hAnsi="Consolas"/>
           <w:highlight w:val="green"/>
           <w:lang w:val="en-GB"/>
         </w:rPr>
-        <w:t>module.exports = {</w:t>
-      </w:r>
-    </w:p>
-    <w:p>
-      <w:pPr>
+        <w:t>module.exports</w:t>
+      </w:r>
+      <w:proofErr w:type="spellEnd"/>
+      <w:r>
         <w:rPr>
           <w:rFonts w:ascii="Consolas" w:hAnsi="Consolas"/>
           <w:highlight w:val="green"/>
           <w:lang w:val="en-GB"/>
         </w:rPr>
-      </w:pPr>
-      <w:r>
+        <w:t xml:space="preserve"> = {</w:t>
+      </w:r>
+    </w:p>
+    <w:p>
+      <w:pPr>
         <w:rPr>
           <w:rFonts w:ascii="Consolas" w:hAnsi="Consolas"/>
           <w:highlight w:val="green"/>
           <w:lang w:val="en-GB"/>
         </w:rPr>
+      </w:pPr>
+      <w:r>
+        <w:rPr>
+          <w:rFonts w:ascii="Consolas" w:hAnsi="Consolas"/>
+          <w:highlight w:val="green"/>
+          <w:lang w:val="en-GB"/>
+        </w:rPr>
         <w:t>    presets: [</w:t>
       </w:r>
     </w:p>
@@ -1102,23 +1444,41 @@
           <w:highlight w:val="green"/>
           <w:lang w:val="en-GB"/>
         </w:rPr>
-        <w:t>        [ '@babel/preset-env', { targets: { esmodules: true } } ],</w:t>
-      </w:r>
-    </w:p>
-    <w:p>
-      <w:pPr>
+        <w:t xml:space="preserve">        [ '@babel/preset-env', { targets: { </w:t>
+      </w:r>
+      <w:proofErr w:type="spellStart"/>
+      <w:r>
         <w:rPr>
           <w:rFonts w:ascii="Consolas" w:hAnsi="Consolas"/>
           <w:highlight w:val="green"/>
           <w:lang w:val="en-GB"/>
         </w:rPr>
-      </w:pPr>
+        <w:t>esmodules</w:t>
+      </w:r>
+      <w:proofErr w:type="spellEnd"/>
       <w:r>
         <w:rPr>
           <w:rFonts w:ascii="Consolas" w:hAnsi="Consolas"/>
           <w:highlight w:val="green"/>
           <w:lang w:val="en-GB"/>
         </w:rPr>
+        <w:t>: true } } ],</w:t>
+      </w:r>
+    </w:p>
+    <w:p>
+      <w:pPr>
+        <w:rPr>
+          <w:rFonts w:ascii="Consolas" w:hAnsi="Consolas"/>
+          <w:highlight w:val="green"/>
+          <w:lang w:val="en-GB"/>
+        </w:rPr>
+      </w:pPr>
+      <w:r>
+        <w:rPr>
+          <w:rFonts w:ascii="Consolas" w:hAnsi="Consolas"/>
+          <w:highlight w:val="green"/>
+          <w:lang w:val="en-GB"/>
+        </w:rPr>
         <w:t>        [ '@babel/preset-react', { runtime: 'automatic' } ],</w:t>
       </w:r>
     </w:p>
@@ -1169,8 +1529,30 @@
         <w:rPr>
           <w:rFonts w:ascii="Consolas" w:hAnsi="Consolas"/>
         </w:rPr>
-        <w:t>En el vídeo 12 usa este api para los tests async</w:t>
-      </w:r>
+        <w:t xml:space="preserve">En el vídeo 12 usa este api para los </w:t>
+      </w:r>
+      <w:proofErr w:type="spellStart"/>
+      <w:r>
+        <w:rPr>
+          <w:rFonts w:ascii="Consolas" w:hAnsi="Consolas"/>
+        </w:rPr>
+        <w:t>tests</w:t>
+      </w:r>
+      <w:proofErr w:type="spellEnd"/>
+      <w:r>
+        <w:rPr>
+          <w:rFonts w:ascii="Consolas" w:hAnsi="Consolas"/>
+        </w:rPr>
+        <w:t xml:space="preserve"> </w:t>
+      </w:r>
+      <w:proofErr w:type="spellStart"/>
+      <w:r>
+        <w:rPr>
+          <w:rFonts w:ascii="Consolas" w:hAnsi="Consolas"/>
+        </w:rPr>
+        <w:t>async</w:t>
+      </w:r>
+      <w:proofErr w:type="spellEnd"/>
     </w:p>
     <w:p>
       <w:pPr>
@@ -1200,8 +1582,23 @@
         <w:rPr>
           <w:rFonts w:ascii="Consolas" w:hAnsi="Consolas"/>
         </w:rPr>
-        <w:t xml:space="preserve">en vídeo 14 también comenta que es buena la librearía de test </w:t>
-      </w:r>
+        <w:t xml:space="preserve">en vídeo 14 también comenta que es buena la librearía </w:t>
+      </w:r>
+      <w:proofErr w:type="gramStart"/>
+      <w:r>
+        <w:rPr>
+          <w:rFonts w:ascii="Consolas" w:hAnsi="Consolas"/>
+        </w:rPr>
+        <w:t>de test</w:t>
+      </w:r>
+      <w:proofErr w:type="gramEnd"/>
+      <w:r>
+        <w:rPr>
+          <w:rFonts w:ascii="Consolas" w:hAnsi="Consolas"/>
+        </w:rPr>
+        <w:t xml:space="preserve"> </w:t>
+      </w:r>
+      <w:proofErr w:type="spellStart"/>
       <w:r>
         <w:rPr>
           <w:rFonts w:ascii="Consolas" w:hAnsi="Consolas"/>
@@ -1224,8 +1621,45 @@
           <w:b/>
           <w:bCs/>
         </w:rPr>
-        <w:t>ct testing library</w:t>
-      </w:r>
+        <w:t>ct</w:t>
+      </w:r>
+      <w:proofErr w:type="spellEnd"/>
+      <w:r>
+        <w:rPr>
+          <w:rFonts w:ascii="Consolas" w:hAnsi="Consolas"/>
+          <w:b/>
+          <w:bCs/>
+        </w:rPr>
+        <w:t xml:space="preserve"> </w:t>
+      </w:r>
+      <w:proofErr w:type="spellStart"/>
+      <w:r>
+        <w:rPr>
+          <w:rFonts w:ascii="Consolas" w:hAnsi="Consolas"/>
+          <w:b/>
+          <w:bCs/>
+        </w:rPr>
+        <w:t>testing</w:t>
+      </w:r>
+      <w:proofErr w:type="spellEnd"/>
+      <w:r>
+        <w:rPr>
+          <w:rFonts w:ascii="Consolas" w:hAnsi="Consolas"/>
+          <w:b/>
+          <w:bCs/>
+        </w:rPr>
+        <w:t xml:space="preserve"> </w:t>
+      </w:r>
+      <w:proofErr w:type="spellStart"/>
+      <w:r>
+        <w:rPr>
+          <w:rFonts w:ascii="Consolas" w:hAnsi="Consolas"/>
+          <w:b/>
+          <w:bCs/>
+        </w:rPr>
+        <w:t>library</w:t>
+      </w:r>
+      <w:proofErr w:type="spellEnd"/>
     </w:p>
     <w:p>
       <w:pPr>
@@ -1241,15 +1675,16 @@
           <w:i/>
           <w:iCs/>
         </w:rPr>
-        <w:t xml:space="preserve">que utiliza </w:t>
-      </w:r>
+        <w:t xml:space="preserve">que </w:t>
+      </w:r>
+      <w:proofErr w:type="gramStart"/>
       <w:r>
         <w:rPr>
           <w:rFonts w:ascii="Consolas" w:hAnsi="Consolas"/>
           <w:i/>
           <w:iCs/>
         </w:rPr>
-        <w:t xml:space="preserve"> para testear renderizados y eventos de los componentes compleme</w:t>
+        <w:t xml:space="preserve">utiliza </w:t>
       </w:r>
       <w:r>
         <w:rPr>
@@ -1257,15 +1692,50 @@
           <w:i/>
           <w:iCs/>
         </w:rPr>
-        <w:t>nt</w:t>
-      </w:r>
+        <w:t xml:space="preserve"> para</w:t>
+      </w:r>
+      <w:proofErr w:type="gramEnd"/>
       <w:r>
         <w:rPr>
           <w:rFonts w:ascii="Consolas" w:hAnsi="Consolas"/>
           <w:i/>
           <w:iCs/>
         </w:rPr>
-        <w:t>a jest con:</w:t>
+        <w:t xml:space="preserve"> testear renderizados y eventos de los componentes compleme</w:t>
+      </w:r>
+      <w:r>
+        <w:rPr>
+          <w:rFonts w:ascii="Consolas" w:hAnsi="Consolas"/>
+          <w:i/>
+          <w:iCs/>
+        </w:rPr>
+        <w:t>nt</w:t>
+      </w:r>
+      <w:r>
+        <w:rPr>
+          <w:rFonts w:ascii="Consolas" w:hAnsi="Consolas"/>
+          <w:i/>
+          <w:iCs/>
+        </w:rPr>
+        <w:t xml:space="preserve">a </w:t>
+      </w:r>
+      <w:proofErr w:type="spellStart"/>
+      <w:r>
+        <w:rPr>
+          <w:rFonts w:ascii="Consolas" w:hAnsi="Consolas"/>
+          <w:i/>
+          <w:iCs/>
+        </w:rPr>
+        <w:t>jest</w:t>
+      </w:r>
+      <w:proofErr w:type="spellEnd"/>
+      <w:r>
+        <w:rPr>
+          <w:rFonts w:ascii="Consolas" w:hAnsi="Consolas"/>
+          <w:i/>
+          <w:iCs/>
+        </w:rPr>
+        <w:t xml:space="preserve"> con:</w:t>
       </w:r>
     </w:p>
     <w:p>
@@ -1307,7 +1777,21 @@
         <w:rPr>
           <w:rFonts w:ascii="Consolas" w:hAnsi="Consolas"/>
         </w:rPr>
-        <w:t>En el propio jest lo recomiendan para el DOM:</w:t>
+        <w:t xml:space="preserve">En el propio </w:t>
+      </w:r>
+      <w:proofErr w:type="spellStart"/>
+      <w:r>
+        <w:rPr>
+          <w:rFonts w:ascii="Consolas" w:hAnsi="Consolas"/>
+        </w:rPr>
+        <w:t>jest</w:t>
+      </w:r>
+      <w:proofErr w:type="spellEnd"/>
+      <w:r>
+        <w:rPr>
+          <w:rFonts w:ascii="Consolas" w:hAnsi="Consolas"/>
+        </w:rPr>
+        <w:t xml:space="preserve"> lo recomiendan para el DOM:</w:t>
       </w:r>
     </w:p>
     <w:p>
@@ -1405,11 +1889,47 @@
           <w:rFonts w:ascii="Consolas" w:hAnsi="Consolas"/>
         </w:rPr>
       </w:pPr>
-      <w:r>
-        <w:rPr>
-          <w:rFonts w:ascii="Consolas" w:hAnsi="Consolas"/>
-        </w:rPr>
-        <w:t>npm install --save-dev @testing-library/react</w:t>
+      <w:proofErr w:type="spellStart"/>
+      <w:r>
+        <w:rPr>
+          <w:rFonts w:ascii="Consolas" w:hAnsi="Consolas"/>
+        </w:rPr>
+        <w:t>npm</w:t>
+      </w:r>
+      <w:proofErr w:type="spellEnd"/>
+      <w:r>
+        <w:rPr>
+          <w:rFonts w:ascii="Consolas" w:hAnsi="Consolas"/>
+        </w:rPr>
+        <w:t xml:space="preserve"> </w:t>
+      </w:r>
+      <w:proofErr w:type="spellStart"/>
+      <w:r>
+        <w:rPr>
+          <w:rFonts w:ascii="Consolas" w:hAnsi="Consolas"/>
+        </w:rPr>
+        <w:t>install</w:t>
+      </w:r>
+      <w:proofErr w:type="spellEnd"/>
+      <w:r>
+        <w:rPr>
+          <w:rFonts w:ascii="Consolas" w:hAnsi="Consolas"/>
+        </w:rPr>
+        <w:t xml:space="preserve"> --</w:t>
+      </w:r>
+      <w:proofErr w:type="spellStart"/>
+      <w:r>
+        <w:rPr>
+          <w:rFonts w:ascii="Consolas" w:hAnsi="Consolas"/>
+        </w:rPr>
+        <w:t>save-dev</w:t>
+      </w:r>
+      <w:proofErr w:type="spellEnd"/>
+      <w:r>
+        <w:rPr>
+          <w:rFonts w:ascii="Consolas" w:hAnsi="Consolas"/>
+        </w:rPr>
+        <w:t xml:space="preserve"> @testing-library/react</w:t>
       </w:r>
     </w:p>
     <w:p>
@@ -1451,20 +1971,88 @@
           <w:i/>
           <w:iCs/>
         </w:rPr>
-        <w:t>// import '@testing-library/jest-dom';</w:t>
-      </w:r>
-    </w:p>
-    <w:p>
-      <w:pPr>
-        <w:rPr>
-          <w:rFonts w:ascii="Consolas" w:hAnsi="Consolas"/>
-        </w:rPr>
-      </w:pPr>
-      <w:r>
-        <w:rPr>
-          <w:rFonts w:ascii="Consolas" w:hAnsi="Consolas"/>
-        </w:rPr>
-        <w:t> "jest-environment-jsdom": "^28.0.2",</w:t>
+        <w:t xml:space="preserve">// </w:t>
+      </w:r>
+      <w:proofErr w:type="spellStart"/>
+      <w:r>
+        <w:rPr>
+          <w:rFonts w:ascii="Consolas" w:hAnsi="Consolas"/>
+          <w:i/>
+          <w:iCs/>
+        </w:rPr>
+        <w:t>import</w:t>
+      </w:r>
+      <w:proofErr w:type="spellEnd"/>
+      <w:r>
+        <w:rPr>
+          <w:rFonts w:ascii="Consolas" w:hAnsi="Consolas"/>
+          <w:i/>
+          <w:iCs/>
+        </w:rPr>
+        <w:t xml:space="preserve"> '@</w:t>
+      </w:r>
+      <w:proofErr w:type="spellStart"/>
+      <w:r>
+        <w:rPr>
+          <w:rFonts w:ascii="Consolas" w:hAnsi="Consolas"/>
+          <w:i/>
+          <w:iCs/>
+        </w:rPr>
+        <w:t>testing-library</w:t>
+      </w:r>
+      <w:proofErr w:type="spellEnd"/>
+      <w:r>
+        <w:rPr>
+          <w:rFonts w:ascii="Consolas" w:hAnsi="Consolas"/>
+          <w:i/>
+          <w:iCs/>
+        </w:rPr>
+        <w:t>/</w:t>
+      </w:r>
+      <w:proofErr w:type="spellStart"/>
+      <w:r>
+        <w:rPr>
+          <w:rFonts w:ascii="Consolas" w:hAnsi="Consolas"/>
+          <w:i/>
+          <w:iCs/>
+        </w:rPr>
+        <w:t>jest</w:t>
+      </w:r>
+      <w:proofErr w:type="spellEnd"/>
+      <w:r>
+        <w:rPr>
+          <w:rFonts w:ascii="Consolas" w:hAnsi="Consolas"/>
+          <w:i/>
+          <w:iCs/>
+        </w:rPr>
+        <w:t>-dom';</w:t>
+      </w:r>
+    </w:p>
+    <w:p>
+      <w:pPr>
+        <w:rPr>
+          <w:rFonts w:ascii="Consolas" w:hAnsi="Consolas"/>
+        </w:rPr>
+      </w:pPr>
+      <w:r>
+        <w:rPr>
+          <w:rFonts w:ascii="Consolas" w:hAnsi="Consolas"/>
+        </w:rPr>
+        <w:t> "</w:t>
+      </w:r>
+      <w:proofErr w:type="spellStart"/>
+      <w:r>
+        <w:rPr>
+          <w:rFonts w:ascii="Consolas" w:hAnsi="Consolas"/>
+        </w:rPr>
+        <w:t>jest-environment-jsdom</w:t>
+      </w:r>
+      <w:proofErr w:type="spellEnd"/>
+      <w:r>
+        <w:rPr>
+          <w:rFonts w:ascii="Consolas" w:hAnsi="Consolas"/>
+        </w:rPr>
+        <w:t>": "^28.0.2",</w:t>
       </w:r>
     </w:p>
     <w:p>
@@ -1490,13 +2078,23 @@
           <w:lang w:val="en-GB"/>
         </w:rPr>
       </w:pPr>
+      <w:proofErr w:type="spellStart"/>
       <w:r>
         <w:rPr>
           <w:rFonts w:ascii="Consolas" w:hAnsi="Consolas"/>
           <w:highlight w:val="green"/>
           <w:lang w:val="en-GB"/>
         </w:rPr>
-        <w:t>module.exports = {</w:t>
+        <w:t>module.exports</w:t>
+      </w:r>
+      <w:proofErr w:type="spellEnd"/>
+      <w:r>
+        <w:rPr>
+          <w:rFonts w:ascii="Consolas" w:hAnsi="Consolas"/>
+          <w:highlight w:val="green"/>
+          <w:lang w:val="en-GB"/>
+        </w:rPr>
+        <w:t xml:space="preserve"> = {</w:t>
       </w:r>
     </w:p>
     <w:p>
@@ -1531,23 +2129,41 @@
           <w:highlight w:val="green"/>
           <w:lang w:val="en-GB"/>
         </w:rPr>
-        <w:t>        [ '@babel/preset-env', { targets: { esmodules: true } } ],</w:t>
-      </w:r>
-    </w:p>
-    <w:p>
-      <w:pPr>
+        <w:t xml:space="preserve">        [ '@babel/preset-env', { targets: { </w:t>
+      </w:r>
+      <w:proofErr w:type="spellStart"/>
+      <w:r>
         <w:rPr>
           <w:rFonts w:ascii="Consolas" w:hAnsi="Consolas"/>
           <w:highlight w:val="green"/>
           <w:lang w:val="en-GB"/>
         </w:rPr>
-      </w:pPr>
+        <w:t>esmodules</w:t>
+      </w:r>
+      <w:proofErr w:type="spellEnd"/>
       <w:r>
         <w:rPr>
           <w:rFonts w:ascii="Consolas" w:hAnsi="Consolas"/>
           <w:highlight w:val="green"/>
           <w:lang w:val="en-GB"/>
         </w:rPr>
+        <w:t>: true } } ],</w:t>
+      </w:r>
+    </w:p>
+    <w:p>
+      <w:pPr>
+        <w:rPr>
+          <w:rFonts w:ascii="Consolas" w:hAnsi="Consolas"/>
+          <w:highlight w:val="green"/>
+          <w:lang w:val="en-GB"/>
+        </w:rPr>
+      </w:pPr>
+      <w:r>
+        <w:rPr>
+          <w:rFonts w:ascii="Consolas" w:hAnsi="Consolas"/>
+          <w:highlight w:val="green"/>
+          <w:lang w:val="en-GB"/>
+        </w:rPr>
         <w:t>        [ '@babel/preset-react', { runtime: 'automatic' } ],</w:t>
       </w:r>
     </w:p>
@@ -1599,21 +2215,53 @@
           <w:rFonts w:ascii="Consolas" w:hAnsi="Consolas"/>
           <w:highlight w:val="green"/>
         </w:rPr>
-        <w:t>Esto si parece que es obligatorio, si lo quito falla</w:t>
-      </w:r>
-    </w:p>
-    <w:p>
-      <w:pPr>
-        <w:rPr>
-          <w:rFonts w:ascii="Consolas" w:hAnsi="Consolas"/>
-        </w:rPr>
-      </w:pPr>
+        <w:t xml:space="preserve">Esto </w:t>
+      </w:r>
+      <w:proofErr w:type="spellStart"/>
       <w:r>
         <w:rPr>
           <w:rFonts w:ascii="Consolas" w:hAnsi="Consolas"/>
           <w:highlight w:val="green"/>
         </w:rPr>
-        <w:t>Viene en el paquete:  "@babel/preset-react": "^7.16.7",</w:t>
+        <w:t>si</w:t>
+      </w:r>
+      <w:proofErr w:type="spellEnd"/>
+      <w:r>
+        <w:rPr>
+          <w:rFonts w:ascii="Consolas" w:hAnsi="Consolas"/>
+          <w:highlight w:val="green"/>
+        </w:rPr>
+        <w:t xml:space="preserve"> parece que es obligatorio, si lo quito falla</w:t>
+      </w:r>
+    </w:p>
+    <w:p>
+      <w:pPr>
+        <w:rPr>
+          <w:rFonts w:ascii="Consolas" w:hAnsi="Consolas"/>
+        </w:rPr>
+      </w:pPr>
+      <w:r>
+        <w:rPr>
+          <w:rFonts w:ascii="Consolas" w:hAnsi="Consolas"/>
+          <w:highlight w:val="green"/>
+        </w:rPr>
+        <w:t>Viene en el paquete:  "@babel/</w:t>
+      </w:r>
+      <w:proofErr w:type="spellStart"/>
+      <w:r>
+        <w:rPr>
+          <w:rFonts w:ascii="Consolas" w:hAnsi="Consolas"/>
+          <w:highlight w:val="green"/>
+        </w:rPr>
+        <w:t>preset-react</w:t>
+      </w:r>
+      <w:proofErr w:type="spellEnd"/>
+      <w:r>
+        <w:rPr>
+          <w:rFonts w:ascii="Consolas" w:hAnsi="Consolas"/>
+          <w:highlight w:val="green"/>
+        </w:rPr>
+        <w:t>": "^7.16.7",</w:t>
       </w:r>
     </w:p>
     <w:p>
@@ -1657,9 +2305,19 @@
           <w:numId w:val="7"/>
         </w:numPr>
       </w:pPr>
-      <w:r>
-        <w:t>Custom Hooks</w:t>
-      </w:r>
+      <w:proofErr w:type="spellStart"/>
+      <w:r>
+        <w:t>Custom</w:t>
+      </w:r>
+      <w:proofErr w:type="spellEnd"/>
+      <w:r>
+        <w:t xml:space="preserve"> </w:t>
+      </w:r>
+      <w:proofErr w:type="spellStart"/>
+      <w:r>
+        <w:t>Hooks</w:t>
+      </w:r>
+      <w:proofErr w:type="spellEnd"/>
     </w:p>
     <w:p>
       <w:pPr>
@@ -1668,8 +2326,13 @@
           <w:numId w:val="7"/>
         </w:numPr>
       </w:pPr>
-      <w:r>
-        <w:t>Fetch hacia un API</w:t>
+      <w:proofErr w:type="spellStart"/>
+      <w:r>
+        <w:t>Fetch</w:t>
+      </w:r>
+      <w:proofErr w:type="spellEnd"/>
+      <w:r>
+        <w:t xml:space="preserve"> hacia un API</w:t>
       </w:r>
     </w:p>
     <w:p>
@@ -1734,9 +2397,11 @@
           <w:numId w:val="7"/>
         </w:numPr>
       </w:pPr>
+      <w:proofErr w:type="spellStart"/>
       <w:r>
         <w:t>keys</w:t>
       </w:r>
+      <w:proofErr w:type="spellEnd"/>
     </w:p>
     <w:p>
       <w:pPr>
@@ -1745,13 +2410,31 @@
           <w:numId w:val="7"/>
         </w:numPr>
       </w:pPr>
+      <w:proofErr w:type="spellStart"/>
       <w:r>
         <w:t>Giphy</w:t>
       </w:r>
-    </w:p>
-    <w:p>
-      <w:r>
-        <w:t>Esta es una aplicación pequeña pero muy ilustrativa que explica cómo utilizar React + customHooks para poder resolver necesidades en específico que podremos reutilizar después.</w:t>
+      <w:proofErr w:type="spellEnd"/>
+    </w:p>
+    <w:p>
+      <w:r>
+        <w:t xml:space="preserve">Esta es una aplicación pequeña pero muy ilustrativa que explica cómo utilizar </w:t>
+      </w:r>
+      <w:proofErr w:type="spellStart"/>
+      <w:r>
+        <w:t>React</w:t>
+      </w:r>
+      <w:proofErr w:type="spellEnd"/>
+      <w:r>
+        <w:t xml:space="preserve"> + </w:t>
+      </w:r>
+      <w:proofErr w:type="spellStart"/>
+      <w:r>
+        <w:t>customHooks</w:t>
+      </w:r>
+      <w:proofErr w:type="spellEnd"/>
+      <w:r>
+        <w:t xml:space="preserve"> para poder resolver necesidades en específico que podremos reutilizar después.</w:t>
       </w:r>
     </w:p>
     <w:p/>
@@ -1860,8 +2543,13 @@
       </w:hyperlink>
     </w:p>
     <w:p>
-      <w:r>
-        <w:t>css del proyecto:</w:t>
+      <w:proofErr w:type="spellStart"/>
+      <w:r>
+        <w:t>css</w:t>
+      </w:r>
+      <w:proofErr w:type="spellEnd"/>
+      <w:r>
+        <w:t xml:space="preserve"> del proyecto:</w:t>
       </w:r>
     </w:p>
     <w:p>
@@ -1890,8 +2578,21 @@
       </w:hyperlink>
     </w:p>
     <w:p>
-      <w:r>
-        <w:t xml:space="preserve">stric mode en </w:t>
+      <w:proofErr w:type="spellStart"/>
+      <w:r>
+        <w:t>stric</w:t>
+      </w:r>
+      <w:proofErr w:type="spellEnd"/>
+      <w:r>
+        <w:t xml:space="preserve"> </w:t>
+      </w:r>
+      <w:proofErr w:type="spellStart"/>
+      <w:r>
+        <w:t>mode</w:t>
+      </w:r>
+      <w:proofErr w:type="spellEnd"/>
+      <w:r>
+        <w:t xml:space="preserve"> en </w:t>
       </w:r>
       <w:r>
         <w:rPr>
@@ -1903,8 +2604,13 @@
         <w:t>, duplica llamadas</w:t>
       </w:r>
       <w:r>
-        <w:t>. También se explica useEffect</w:t>
-      </w:r>
+        <w:t xml:space="preserve">. También se explica </w:t>
+      </w:r>
+      <w:proofErr w:type="spellStart"/>
+      <w:r>
+        <w:t>useEffect</w:t>
+      </w:r>
+      <w:proofErr w:type="spellEnd"/>
     </w:p>
     <w:p>
       <w:hyperlink r:id="rId19" w:history="1">
@@ -1944,12 +2650,21 @@
       <w:r>
         <w:t xml:space="preserve"> (en inglés: </w:t>
       </w:r>
-      <w:r>
-        <w:rPr>
-          <w:b/>
-          <w:bCs/>
-        </w:rPr>
-        <w:t>barrel file</w:t>
+      <w:proofErr w:type="spellStart"/>
+      <w:r>
+        <w:rPr>
+          <w:b/>
+          <w:bCs/>
+        </w:rPr>
+        <w:t>barrel</w:t>
+      </w:r>
+      <w:proofErr w:type="spellEnd"/>
+      <w:r>
+        <w:rPr>
+          <w:b/>
+          <w:bCs/>
+        </w:rPr>
+        <w:t xml:space="preserve"> file</w:t>
       </w:r>
       <w:r>
         <w:t xml:space="preserve">) es un archivo que </w:t>
@@ -1968,7 +2683,7 @@
     <w:p>
       <w:r>
         <w:pict w14:anchorId="5DBB92A1">
-          <v:rect id="_x0000_i1055" style="width:0;height:1.5pt" o:hralign="center" o:hrstd="t" o:hr="t" fillcolor="#a0a0a0" stroked="f"/>
+          <v:rect id="_x0000_i1025" style="width:0;height:1.5pt" o:hralign="center" o:hrstd="t" o:hr="t" fillcolor="#a0a0a0" stroked="f"/>
         </w:pict>
       </w:r>
     </w:p>
@@ -2013,7 +2728,7 @@
     <w:p>
       <w:r>
         <w:pict w14:anchorId="7FF51CE6">
-          <v:rect id="_x0000_i1056" style="width:0;height:1.5pt" o:hralign="center" o:hrstd="t" o:hr="t" fillcolor="#a0a0a0" stroked="f"/>
+          <v:rect id="_x0000_i1026" style="width:0;height:1.5pt" o:hralign="center" o:hrstd="t" o:hr="t" fillcolor="#a0a0a0" stroked="f"/>
         </w:pict>
       </w:r>
     </w:p>
@@ -2037,17 +2752,39 @@
           <w:b/>
           <w:bCs/>
         </w:rPr>
-        <w:t xml:space="preserve"> Ejemplo práctico en JavaScript/TypeScript</w:t>
-      </w:r>
-    </w:p>
-    <w:p>
-      <w:r>
-        <w:t>Supongamos que tienes una carpeta utils/ con varios archivos:</w:t>
-      </w:r>
-    </w:p>
-    <w:p>
-      <w:r>
-        <w:t>utils/</w:t>
+        <w:t xml:space="preserve"> Ejemplo práctico en JavaScript/</w:t>
+      </w:r>
+      <w:proofErr w:type="spellStart"/>
+      <w:r>
+        <w:rPr>
+          <w:b/>
+          <w:bCs/>
+        </w:rPr>
+        <w:t>TypeScript</w:t>
+      </w:r>
+      <w:proofErr w:type="spellEnd"/>
+    </w:p>
+    <w:p>
+      <w:r>
+        <w:t xml:space="preserve">Supongamos que tienes una carpeta </w:t>
+      </w:r>
+      <w:proofErr w:type="spellStart"/>
+      <w:r>
+        <w:t>utils</w:t>
+      </w:r>
+      <w:proofErr w:type="spellEnd"/>
+      <w:r>
+        <w:t>/ con varios archivos:</w:t>
+      </w:r>
+    </w:p>
+    <w:p>
+      <w:proofErr w:type="spellStart"/>
+      <w:r>
+        <w:t>utils</w:t>
+      </w:r>
+      <w:proofErr w:type="spellEnd"/>
+      <w:r>
+        <w:t>/</w:t>
       </w:r>
     </w:p>
     <w:p>
@@ -2122,34 +2859,124 @@
         <w:rPr>
           <w:lang w:val="en-GB"/>
         </w:rPr>
-        <w:t>import formatDate from './utils/formatDate';</w:t>
-      </w:r>
-    </w:p>
-    <w:p>
-      <w:pPr>
-        <w:rPr>
-          <w:lang w:val="en-GB"/>
-        </w:rPr>
-      </w:pPr>
-      <w:r>
-        <w:rPr>
-          <w:lang w:val="en-GB"/>
-        </w:rPr>
-        <w:t>import calculateTax from './utils/calculateTax';</w:t>
-      </w:r>
-    </w:p>
-    <w:p>
-      <w:pPr>
-        <w:rPr>
-          <w:lang w:val="en-GB"/>
-        </w:rPr>
-      </w:pPr>
-      <w:r>
-        <w:rPr>
-          <w:lang w:val="en-GB"/>
-        </w:rPr>
-        <w:t>import validateEmail from './utils/validateEmail';</w:t>
-      </w:r>
+        <w:t xml:space="preserve">import </w:t>
+      </w:r>
+      <w:proofErr w:type="spellStart"/>
+      <w:r>
+        <w:rPr>
+          <w:lang w:val="en-GB"/>
+        </w:rPr>
+        <w:t>formatDate</w:t>
+      </w:r>
+      <w:proofErr w:type="spellEnd"/>
+      <w:r>
+        <w:rPr>
+          <w:lang w:val="en-GB"/>
+        </w:rPr>
+        <w:t xml:space="preserve"> from './utils/</w:t>
+      </w:r>
+      <w:proofErr w:type="spellStart"/>
+      <w:r>
+        <w:rPr>
+          <w:lang w:val="en-GB"/>
+        </w:rPr>
+        <w:t>formatDate</w:t>
+      </w:r>
+      <w:proofErr w:type="spellEnd"/>
+      <w:proofErr w:type="gramStart"/>
+      <w:r>
+        <w:rPr>
+          <w:lang w:val="en-GB"/>
+        </w:rPr>
+        <w:t>';</w:t>
+      </w:r>
+      <w:proofErr w:type="gramEnd"/>
+    </w:p>
+    <w:p>
+      <w:pPr>
+        <w:rPr>
+          <w:lang w:val="en-GB"/>
+        </w:rPr>
+      </w:pPr>
+      <w:r>
+        <w:rPr>
+          <w:lang w:val="en-GB"/>
+        </w:rPr>
+        <w:t xml:space="preserve">import </w:t>
+      </w:r>
+      <w:proofErr w:type="spellStart"/>
+      <w:r>
+        <w:rPr>
+          <w:lang w:val="en-GB"/>
+        </w:rPr>
+        <w:t>calculateTax</w:t>
+      </w:r>
+      <w:proofErr w:type="spellEnd"/>
+      <w:r>
+        <w:rPr>
+          <w:lang w:val="en-GB"/>
+        </w:rPr>
+        <w:t xml:space="preserve"> from './utils/</w:t>
+      </w:r>
+      <w:proofErr w:type="spellStart"/>
+      <w:r>
+        <w:rPr>
+          <w:lang w:val="en-GB"/>
+        </w:rPr>
+        <w:t>calculateTax</w:t>
+      </w:r>
+      <w:proofErr w:type="spellEnd"/>
+      <w:proofErr w:type="gramStart"/>
+      <w:r>
+        <w:rPr>
+          <w:lang w:val="en-GB"/>
+        </w:rPr>
+        <w:t>';</w:t>
+      </w:r>
+      <w:proofErr w:type="gramEnd"/>
+    </w:p>
+    <w:p>
+      <w:pPr>
+        <w:rPr>
+          <w:lang w:val="en-GB"/>
+        </w:rPr>
+      </w:pPr>
+      <w:r>
+        <w:rPr>
+          <w:lang w:val="en-GB"/>
+        </w:rPr>
+        <w:t xml:space="preserve">import </w:t>
+      </w:r>
+      <w:proofErr w:type="spellStart"/>
+      <w:r>
+        <w:rPr>
+          <w:lang w:val="en-GB"/>
+        </w:rPr>
+        <w:t>validateEmail</w:t>
+      </w:r>
+      <w:proofErr w:type="spellEnd"/>
+      <w:r>
+        <w:rPr>
+          <w:lang w:val="en-GB"/>
+        </w:rPr>
+        <w:t xml:space="preserve"> from './utils/</w:t>
+      </w:r>
+      <w:proofErr w:type="spellStart"/>
+      <w:r>
+        <w:rPr>
+          <w:lang w:val="en-GB"/>
+        </w:rPr>
+        <w:t>validateEmail</w:t>
+      </w:r>
+      <w:proofErr w:type="spellEnd"/>
+      <w:proofErr w:type="gramStart"/>
+      <w:r>
+        <w:rPr>
+          <w:lang w:val="en-GB"/>
+        </w:rPr>
+        <w:t>';</w:t>
+      </w:r>
+      <w:proofErr w:type="gramEnd"/>
     </w:p>
     <w:p>
       <w:pPr>
@@ -2171,7 +2998,23 @@
           <w:b/>
           <w:bCs/>
         </w:rPr>
-        <w:t xml:space="preserve"> Con archivo de barril (utils/index.js):</w:t>
+        <w:t xml:space="preserve"> Con archivo de barril (</w:t>
+      </w:r>
+      <w:proofErr w:type="spellStart"/>
+      <w:r>
+        <w:rPr>
+          <w:b/>
+          <w:bCs/>
+        </w:rPr>
+        <w:t>utils</w:t>
+      </w:r>
+      <w:proofErr w:type="spellEnd"/>
+      <w:r>
+        <w:rPr>
+          <w:b/>
+          <w:bCs/>
+        </w:rPr>
+        <w:t>/index.js):</w:t>
       </w:r>
     </w:p>
     <w:p>
@@ -2197,21 +3040,81 @@
         <w:rPr>
           <w:lang w:val="en-GB"/>
         </w:rPr>
-        <w:t>export { default as formatDate } from './formatDate';</w:t>
-      </w:r>
-    </w:p>
-    <w:p>
-      <w:pPr>
-        <w:rPr>
-          <w:lang w:val="en-GB"/>
-        </w:rPr>
-      </w:pPr>
-      <w:r>
-        <w:rPr>
-          <w:lang w:val="en-GB"/>
-        </w:rPr>
-        <w:t>export { default as calculateTax } from './calculateTax';</w:t>
-      </w:r>
+        <w:t xml:space="preserve">export { default as </w:t>
+      </w:r>
+      <w:proofErr w:type="spellStart"/>
+      <w:r>
+        <w:rPr>
+          <w:lang w:val="en-GB"/>
+        </w:rPr>
+        <w:t>formatDate</w:t>
+      </w:r>
+      <w:proofErr w:type="spellEnd"/>
+      <w:r>
+        <w:rPr>
+          <w:lang w:val="en-GB"/>
+        </w:rPr>
+        <w:t xml:space="preserve"> } from './</w:t>
+      </w:r>
+      <w:proofErr w:type="spellStart"/>
+      <w:r>
+        <w:rPr>
+          <w:lang w:val="en-GB"/>
+        </w:rPr>
+        <w:t>formatDate</w:t>
+      </w:r>
+      <w:proofErr w:type="spellEnd"/>
+      <w:proofErr w:type="gramStart"/>
+      <w:r>
+        <w:rPr>
+          <w:lang w:val="en-GB"/>
+        </w:rPr>
+        <w:t>';</w:t>
+      </w:r>
+      <w:proofErr w:type="gramEnd"/>
+    </w:p>
+    <w:p>
+      <w:pPr>
+        <w:rPr>
+          <w:lang w:val="en-GB"/>
+        </w:rPr>
+      </w:pPr>
+      <w:r>
+        <w:rPr>
+          <w:lang w:val="en-GB"/>
+        </w:rPr>
+        <w:t xml:space="preserve">export { default as </w:t>
+      </w:r>
+      <w:proofErr w:type="spellStart"/>
+      <w:r>
+        <w:rPr>
+          <w:lang w:val="en-GB"/>
+        </w:rPr>
+        <w:t>calculateTax</w:t>
+      </w:r>
+      <w:proofErr w:type="spellEnd"/>
+      <w:r>
+        <w:rPr>
+          <w:lang w:val="en-GB"/>
+        </w:rPr>
+        <w:t xml:space="preserve"> } from './</w:t>
+      </w:r>
+      <w:proofErr w:type="spellStart"/>
+      <w:r>
+        <w:rPr>
+          <w:lang w:val="en-GB"/>
+        </w:rPr>
+        <w:t>calculateTax</w:t>
+      </w:r>
+      <w:proofErr w:type="spellEnd"/>
+      <w:proofErr w:type="gramStart"/>
+      <w:r>
+        <w:rPr>
+          <w:lang w:val="en-GB"/>
+        </w:rPr>
+        <w:t>';</w:t>
+      </w:r>
+      <w:proofErr w:type="gramEnd"/>
     </w:p>
     <w:p>
       <w:pPr>
@@ -2224,8 +3127,38 @@
           <w:lang w:val="en-GB"/>
         </w:rPr>
         <w:lastRenderedPageBreak/>
-        <w:t>export { default as validateEmail } from './validateEmail';</w:t>
-      </w:r>
+        <w:t xml:space="preserve">export { default as </w:t>
+      </w:r>
+      <w:proofErr w:type="spellStart"/>
+      <w:r>
+        <w:rPr>
+          <w:lang w:val="en-GB"/>
+        </w:rPr>
+        <w:t>validateEmail</w:t>
+      </w:r>
+      <w:proofErr w:type="spellEnd"/>
+      <w:r>
+        <w:rPr>
+          <w:lang w:val="en-GB"/>
+        </w:rPr>
+        <w:t xml:space="preserve"> } from './</w:t>
+      </w:r>
+      <w:proofErr w:type="spellStart"/>
+      <w:r>
+        <w:rPr>
+          <w:lang w:val="en-GB"/>
+        </w:rPr>
+        <w:t>validateEmail</w:t>
+      </w:r>
+      <w:proofErr w:type="spellEnd"/>
+      <w:proofErr w:type="gramStart"/>
+      <w:r>
+        <w:rPr>
+          <w:lang w:val="en-GB"/>
+        </w:rPr>
+        <w:t>';</w:t>
+      </w:r>
+      <w:proofErr w:type="gramEnd"/>
     </w:p>
     <w:p>
       <w:r>
@@ -2242,13 +3175,63 @@
         <w:rPr>
           <w:lang w:val="en-GB"/>
         </w:rPr>
-        <w:t>import { formatDate, calculateTax, validateEmail } from './utils';</w:t>
-      </w:r>
+        <w:t xml:space="preserve">import { </w:t>
+      </w:r>
+      <w:proofErr w:type="spellStart"/>
+      <w:r>
+        <w:rPr>
+          <w:lang w:val="en-GB"/>
+        </w:rPr>
+        <w:t>formatDate</w:t>
+      </w:r>
+      <w:proofErr w:type="spellEnd"/>
+      <w:r>
+        <w:rPr>
+          <w:lang w:val="en-GB"/>
+        </w:rPr>
+        <w:t xml:space="preserve">, </w:t>
+      </w:r>
+      <w:proofErr w:type="spellStart"/>
+      <w:r>
+        <w:rPr>
+          <w:lang w:val="en-GB"/>
+        </w:rPr>
+        <w:t>calculateTax</w:t>
+      </w:r>
+      <w:proofErr w:type="spellEnd"/>
+      <w:r>
+        <w:rPr>
+          <w:lang w:val="en-GB"/>
+        </w:rPr>
+        <w:t xml:space="preserve">, </w:t>
+      </w:r>
+      <w:proofErr w:type="spellStart"/>
+      <w:r>
+        <w:rPr>
+          <w:lang w:val="en-GB"/>
+        </w:rPr>
+        <w:t>validateEmail</w:t>
+      </w:r>
+      <w:proofErr w:type="spellEnd"/>
+      <w:r>
+        <w:rPr>
+          <w:lang w:val="en-GB"/>
+        </w:rPr>
+        <w:t xml:space="preserve"> } from './</w:t>
+      </w:r>
+      <w:proofErr w:type="gramStart"/>
+      <w:r>
+        <w:rPr>
+          <w:lang w:val="en-GB"/>
+        </w:rPr>
+        <w:t>utils';</w:t>
+      </w:r>
+      <w:proofErr w:type="gramEnd"/>
     </w:p>
     <w:p>
       <w:r>
         <w:pict w14:anchorId="7962B1C4">
-          <v:rect id="_x0000_i1057" style="width:0;height:1.5pt" o:hralign="center" o:hrstd="t" o:hr="t" fillcolor="#a0a0a0" stroked="f"/>
+          <v:rect id="_x0000_i1027" style="width:0;height:1.5pt" o:hralign="center" o:hrstd="t" o:hr="t" fillcolor="#a0a0a0" stroked="f"/>
         </w:pict>
       </w:r>
     </w:p>
@@ -2305,8 +3288,33 @@
           <w:b/>
           <w:bCs/>
         </w:rPr>
-        <w:t>Centraliza los imports/exports</w:t>
-      </w:r>
+        <w:t xml:space="preserve">Centraliza los </w:t>
+      </w:r>
+      <w:proofErr w:type="spellStart"/>
+      <w:r>
+        <w:rPr>
+          <w:b/>
+          <w:bCs/>
+        </w:rPr>
+        <w:t>imports</w:t>
+      </w:r>
+      <w:proofErr w:type="spellEnd"/>
+      <w:r>
+        <w:rPr>
+          <w:b/>
+          <w:bCs/>
+        </w:rPr>
+        <w:t>/</w:t>
+      </w:r>
+      <w:proofErr w:type="spellStart"/>
+      <w:r>
+        <w:rPr>
+          <w:b/>
+          <w:bCs/>
+        </w:rPr>
+        <w:t>exports</w:t>
+      </w:r>
+      <w:proofErr w:type="spellEnd"/>
       <w:r>
         <w:t>.</w:t>
       </w:r>
@@ -2321,6 +3329,7 @@
       <w:r>
         <w:t xml:space="preserve">Facilita el </w:t>
       </w:r>
+      <w:proofErr w:type="spellStart"/>
       <w:r>
         <w:rPr>
           <w:b/>
@@ -2328,6 +3337,7 @@
         </w:rPr>
         <w:t>refactoring</w:t>
       </w:r>
+      <w:proofErr w:type="spellEnd"/>
       <w:r>
         <w:t xml:space="preserve"> (si cambias la estructura de archivos, solo cambias el barril).</w:t>
       </w:r>
@@ -2340,13 +3350,29 @@
         </w:numPr>
       </w:pPr>
       <w:r>
-        <w:t>Muy útil en estructuras grandes (como componentes en React, servicios, utils, etc.).</w:t>
+        <w:t xml:space="preserve">Muy útil en estructuras grandes (como componentes en </w:t>
+      </w:r>
+      <w:proofErr w:type="spellStart"/>
+      <w:r>
+        <w:t>React</w:t>
+      </w:r>
+      <w:proofErr w:type="spellEnd"/>
+      <w:r>
+        <w:t xml:space="preserve">, servicios, </w:t>
+      </w:r>
+      <w:proofErr w:type="spellStart"/>
+      <w:r>
+        <w:t>utils</w:t>
+      </w:r>
+      <w:proofErr w:type="spellEnd"/>
+      <w:r>
+        <w:t>, etc.).</w:t>
       </w:r>
     </w:p>
     <w:p>
       <w:r>
         <w:pict w14:anchorId="5A4AA31D">
-          <v:rect id="_x0000_i1058" style="width:0;height:1.5pt" o:hralign="center" o:hrstd="t" o:hr="t" fillcolor="#a0a0a0" stroked="f"/>
+          <v:rect id="_x0000_i1028" style="width:0;height:1.5pt" o:hralign="center" o:hrstd="t" o:hr="t" fillcolor="#a0a0a0" stroked="f"/>
         </w:pict>
       </w:r>
     </w:p>
@@ -2408,11 +3434,17 @@
     <w:p>
       <w:r>
         <w:pict w14:anchorId="7C607390">
-          <v:rect id="_x0000_i1059" style="width:0;height:1.5pt" o:hralign="center" o:hrstd="t" o:hr="t" fillcolor="#a0a0a0" stroked="f"/>
+          <v:rect id="_x0000_i1029" style="width:0;height:1.5pt" o:hralign="center" o:hrstd="t" o:hr="t" fillcolor="#a0a0a0" stroked="f"/>
         </w:pict>
       </w:r>
     </w:p>
     <w:p>
+      <w:pPr>
+        <w:rPr>
+          <w:b/>
+          <w:bCs/>
+        </w:rPr>
+      </w:pPr>
       <w:r>
         <w:rPr>
           <w:b/>
@@ -2435,6 +3467,142 @@
         <w:t>7</w:t>
       </w:r>
     </w:p>
+    <w:p>
+      <w:pPr>
+        <w:rPr>
+          <w:b/>
+          <w:bCs/>
+        </w:rPr>
+      </w:pPr>
+      <w:r>
+        <w:rPr>
+          <w:b/>
+          <w:bCs/>
+        </w:rPr>
+        <w:t xml:space="preserve">nuevas características </w:t>
+      </w:r>
+      <w:proofErr w:type="spellStart"/>
+      <w:r>
+        <w:rPr>
+          <w:b/>
+          <w:bCs/>
+        </w:rPr>
+        <w:t>gemini</w:t>
+      </w:r>
+      <w:proofErr w:type="spellEnd"/>
+      <w:r>
+        <w:rPr>
+          <w:b/>
+          <w:bCs/>
+        </w:rPr>
+        <w:t xml:space="preserve"> </w:t>
+      </w:r>
+      <w:proofErr w:type="spellStart"/>
+      <w:r>
+        <w:rPr>
+          <w:b/>
+          <w:bCs/>
+        </w:rPr>
+        <w:t>code</w:t>
+      </w:r>
+      <w:proofErr w:type="spellEnd"/>
+      <w:r>
+        <w:rPr>
+          <w:b/>
+          <w:bCs/>
+        </w:rPr>
+        <w:t>:</w:t>
+      </w:r>
+    </w:p>
+    <w:p>
+      <w:hyperlink r:id="rId20" w:history="1">
+        <w:r>
+          <w:rPr>
+            <w:rStyle w:val="Hipervnculo"/>
+          </w:rPr>
+          <w:t xml:space="preserve">Gemini </w:t>
+        </w:r>
+        <w:proofErr w:type="spellStart"/>
+        <w:r>
+          <w:rPr>
+            <w:rStyle w:val="Hipervnculo"/>
+          </w:rPr>
+          <w:t>Code</w:t>
+        </w:r>
+        <w:proofErr w:type="spellEnd"/>
+        <w:r>
+          <w:rPr>
+            <w:rStyle w:val="Hipervnculo"/>
+          </w:rPr>
+          <w:t xml:space="preserve"> </w:t>
+        </w:r>
+        <w:proofErr w:type="spellStart"/>
+        <w:r>
+          <w:rPr>
+            <w:rStyle w:val="Hipervnculo"/>
+          </w:rPr>
+          <w:t>Assist</w:t>
+        </w:r>
+        <w:proofErr w:type="spellEnd"/>
+        <w:r>
+          <w:rPr>
+            <w:rStyle w:val="Hipervnculo"/>
+          </w:rPr>
+          <w:t xml:space="preserve"> </w:t>
+        </w:r>
+        <w:proofErr w:type="spellStart"/>
+        <w:r>
+          <w:rPr>
+            <w:rStyle w:val="Hipervnculo"/>
+          </w:rPr>
+          <w:t>release</w:t>
+        </w:r>
+        <w:proofErr w:type="spellEnd"/>
+        <w:r>
+          <w:rPr>
+            <w:rStyle w:val="Hipervnculo"/>
+          </w:rPr>
+          <w:t xml:space="preserve"> </w:t>
+        </w:r>
+        <w:proofErr w:type="gramStart"/>
+        <w:r>
+          <w:rPr>
+            <w:rStyle w:val="Hipervnculo"/>
+          </w:rPr>
+          <w:t>notes  |</w:t>
+        </w:r>
+        <w:proofErr w:type="gramEnd"/>
+        <w:r>
+          <w:rPr>
+            <w:rStyle w:val="Hipervnculo"/>
+          </w:rPr>
+          <w:t xml:space="preserve">  Google </w:t>
+        </w:r>
+        <w:proofErr w:type="spellStart"/>
+        <w:r>
+          <w:rPr>
+            <w:rStyle w:val="Hipervnculo"/>
+          </w:rPr>
+          <w:t>for</w:t>
+        </w:r>
+        <w:proofErr w:type="spellEnd"/>
+        <w:r>
+          <w:rPr>
+            <w:rStyle w:val="Hipervnculo"/>
+          </w:rPr>
+          <w:t xml:space="preserve"> </w:t>
+        </w:r>
+        <w:proofErr w:type="spellStart"/>
+        <w:r>
+          <w:rPr>
+            <w:rStyle w:val="Hipervnculo"/>
+          </w:rPr>
+          <w:t>Developers</w:t>
+        </w:r>
+        <w:proofErr w:type="spellEnd"/>
+      </w:hyperlink>
+    </w:p>
+    <w:p/>
     <w:p>
       <w:pPr>
         <w:numPr>
@@ -2443,7 +3611,15 @@
         </w:numPr>
       </w:pPr>
       <w:r>
-        <w:t>Aprender cómo realizar backups a repositorios de Git</w:t>
+        <w:t xml:space="preserve">Aprender cómo realizar </w:t>
+      </w:r>
+      <w:proofErr w:type="spellStart"/>
+      <w:r>
+        <w:t>backups</w:t>
+      </w:r>
+      <w:proofErr w:type="spellEnd"/>
+      <w:r>
+        <w:t xml:space="preserve"> a repositorios de Git</w:t>
       </w:r>
     </w:p>
     <w:p>
@@ -2465,7 +3641,15 @@
         </w:numPr>
       </w:pPr>
       <w:r>
-        <w:t>Uso de Github Pages</w:t>
+        <w:t xml:space="preserve">Uso de </w:t>
+      </w:r>
+      <w:proofErr w:type="spellStart"/>
+      <w:r>
+        <w:t>Github</w:t>
+      </w:r>
+      <w:proofErr w:type="spellEnd"/>
+      <w:r>
+        <w:t> Pages</w:t>
       </w:r>
     </w:p>
     <w:p>
@@ -2476,8 +3660,13 @@
         </w:numPr>
       </w:pPr>
       <w:r>
-        <w:t>Desplegar nuestra aplicación de React</w:t>
-      </w:r>
+        <w:t xml:space="preserve">Desplegar nuestra aplicación de </w:t>
+      </w:r>
+      <w:proofErr w:type="spellStart"/>
+      <w:r>
+        <w:t>React</w:t>
+      </w:r>
+      <w:proofErr w:type="spellEnd"/>
     </w:p>
     <w:p>
       <w:pPr>
@@ -2487,9 +3676,80 @@
         </w:numPr>
       </w:pPr>
       <w:r>
-        <w:t>Generar build de producción de nuestra aplicación</w:t>
-      </w:r>
-    </w:p>
+        <w:t xml:space="preserve">Generar </w:t>
+      </w:r>
+      <w:proofErr w:type="spellStart"/>
+      <w:r>
+        <w:t>build</w:t>
+      </w:r>
+      <w:proofErr w:type="spellEnd"/>
+      <w:r>
+        <w:t xml:space="preserve"> de producción de nuestra aplicación</w:t>
+      </w:r>
+    </w:p>
+    <w:p>
+      <w:proofErr w:type="spellStart"/>
+      <w:r>
+        <w:t>Github</w:t>
+      </w:r>
+      <w:proofErr w:type="spellEnd"/>
+      <w:r>
+        <w:t xml:space="preserve"> Pages:</w:t>
+      </w:r>
+    </w:p>
+    <w:p>
+      <w:r>
+        <w:t>Ir a</w:t>
+      </w:r>
+      <w:r>
+        <w:rPr>
+          <w:b/>
+          <w:bCs/>
+        </w:rPr>
+        <w:t xml:space="preserve"> </w:t>
+      </w:r>
+      <w:proofErr w:type="spellStart"/>
+      <w:r>
+        <w:rPr>
+          <w:b/>
+          <w:bCs/>
+        </w:rPr>
+        <w:t>settin</w:t>
+      </w:r>
+      <w:r>
+        <w:rPr>
+          <w:b/>
+          <w:bCs/>
+        </w:rPr>
+        <w:t>g</w:t>
+      </w:r>
+      <w:r>
+        <w:rPr>
+          <w:b/>
+          <w:bCs/>
+        </w:rPr>
+        <w:t>s</w:t>
+      </w:r>
+      <w:proofErr w:type="spellEnd"/>
+      <w:r>
+        <w:rPr>
+          <w:b/>
+          <w:bCs/>
+        </w:rPr>
+        <w:t xml:space="preserve"> </w:t>
+      </w:r>
+      <w:r>
+        <w:t xml:space="preserve">(en el menú superior), y luego en el menú lateral a </w:t>
+      </w:r>
+      <w:r>
+        <w:rPr>
+          <w:b/>
+          <w:bCs/>
+        </w:rPr>
+        <w:t>Pages</w:t>
+      </w:r>
+    </w:p>
+    <w:p/>
     <w:p>
       <w:r>
         <w:rPr>
@@ -2532,7 +3792,15 @@
         </w:numPr>
       </w:pPr>
       <w:r>
-        <w:t>Tener un listado de customHooks y código que podemos reutilizar</w:t>
+        <w:t xml:space="preserve">Tener un listado de </w:t>
+      </w:r>
+      <w:proofErr w:type="spellStart"/>
+      <w:r>
+        <w:t>customHooks</w:t>
+      </w:r>
+      <w:proofErr w:type="spellEnd"/>
+      <w:r>
+        <w:t xml:space="preserve"> y código que podemos reutilizar</w:t>
       </w:r>
     </w:p>
     <w:p>

</xml_diff>

<commit_message>
movemos docs a raiz
</commit_message>
<xml_diff>
--- a/notas.docx
+++ b/notas.docx
@@ -637,21 +637,7 @@
         <w:rPr>
           <w:lang w:val="en-GB"/>
         </w:rPr>
-        <w:t xml:space="preserve">Jest es compatible con </w:t>
-      </w:r>
-      <w:proofErr w:type="gramStart"/>
-      <w:r>
-        <w:rPr>
-          <w:lang w:val="en-GB"/>
-        </w:rPr>
-        <w:t>react</w:t>
-      </w:r>
-      <w:proofErr w:type="gramEnd"/>
-      <w:r>
-        <w:rPr>
-          <w:lang w:val="en-GB"/>
-        </w:rPr>
-        <w:t xml:space="preserve"> testing library</w:t>
+        <w:t>Jest es compatible con react testing library</w:t>
       </w:r>
     </w:p>
     <w:p>
@@ -1365,19 +1351,11 @@
           <w:rFonts w:ascii="Consolas" w:hAnsi="Consolas"/>
         </w:rPr>
       </w:pPr>
-      <w:proofErr w:type="gramStart"/>
-      <w:r>
-        <w:rPr>
-          <w:rFonts w:ascii="Consolas" w:hAnsi="Consolas"/>
-        </w:rPr>
-        <w:t>el las</w:t>
-      </w:r>
-      <w:proofErr w:type="gramEnd"/>
-      <w:r>
-        <w:rPr>
-          <w:rFonts w:ascii="Consolas" w:hAnsi="Consolas"/>
-        </w:rPr>
-        <w:t xml:space="preserve"> fuentes de h</w:t>
+      <w:r>
+        <w:rPr>
+          <w:rFonts w:ascii="Consolas" w:hAnsi="Consolas"/>
+        </w:rPr>
+        <w:t>el las fuentes de h</w:t>
       </w:r>
       <w:r>
         <w:rPr>
@@ -1582,21 +1560,7 @@
         <w:rPr>
           <w:rFonts w:ascii="Consolas" w:hAnsi="Consolas"/>
         </w:rPr>
-        <w:t xml:space="preserve">en vídeo 14 también comenta que es buena la librearía </w:t>
-      </w:r>
-      <w:proofErr w:type="gramStart"/>
-      <w:r>
-        <w:rPr>
-          <w:rFonts w:ascii="Consolas" w:hAnsi="Consolas"/>
-        </w:rPr>
-        <w:t>de test</w:t>
-      </w:r>
-      <w:proofErr w:type="gramEnd"/>
-      <w:r>
-        <w:rPr>
-          <w:rFonts w:ascii="Consolas" w:hAnsi="Consolas"/>
-        </w:rPr>
-        <w:t xml:space="preserve"> </w:t>
+        <w:t xml:space="preserve">en vídeo 14 también comenta que es buena la librearía de test </w:t>
       </w:r>
       <w:proofErr w:type="spellStart"/>
       <w:r>
@@ -1675,33 +1639,15 @@
           <w:i/>
           <w:iCs/>
         </w:rPr>
-        <w:t xml:space="preserve">que </w:t>
-      </w:r>
-      <w:proofErr w:type="gramStart"/>
+        <w:t xml:space="preserve">que utiliza </w:t>
+      </w:r>
       <w:r>
         <w:rPr>
           <w:rFonts w:ascii="Consolas" w:hAnsi="Consolas"/>
           <w:i/>
           <w:iCs/>
         </w:rPr>
-        <w:t xml:space="preserve">utiliza </w:t>
-      </w:r>
-      <w:r>
-        <w:rPr>
-          <w:rFonts w:ascii="Consolas" w:hAnsi="Consolas"/>
-          <w:i/>
-          <w:iCs/>
-        </w:rPr>
-        <w:t xml:space="preserve"> para</w:t>
-      </w:r>
-      <w:proofErr w:type="gramEnd"/>
-      <w:r>
-        <w:rPr>
-          <w:rFonts w:ascii="Consolas" w:hAnsi="Consolas"/>
-          <w:i/>
-          <w:iCs/>
-        </w:rPr>
-        <w:t xml:space="preserve"> testear renderizados y eventos de los componentes compleme</w:t>
+        <w:t xml:space="preserve"> para testear renderizados y eventos de los componentes compleme</w:t>
       </w:r>
       <w:r>
         <w:rPr>
@@ -2883,14 +2829,12 @@
         <w:t>formatDate</w:t>
       </w:r>
       <w:proofErr w:type="spellEnd"/>
-      <w:proofErr w:type="gramStart"/>
       <w:r>
         <w:rPr>
           <w:lang w:val="en-GB"/>
         </w:rPr>
         <w:t>';</w:t>
       </w:r>
-      <w:proofErr w:type="gramEnd"/>
     </w:p>
     <w:p>
       <w:pPr>
@@ -2926,14 +2870,12 @@
         <w:t>calculateTax</w:t>
       </w:r>
       <w:proofErr w:type="spellEnd"/>
-      <w:proofErr w:type="gramStart"/>
       <w:r>
         <w:rPr>
           <w:lang w:val="en-GB"/>
         </w:rPr>
         <w:t>';</w:t>
       </w:r>
-      <w:proofErr w:type="gramEnd"/>
     </w:p>
     <w:p>
       <w:pPr>
@@ -2969,14 +2911,12 @@
         <w:t>validateEmail</w:t>
       </w:r>
       <w:proofErr w:type="spellEnd"/>
-      <w:proofErr w:type="gramStart"/>
       <w:r>
         <w:rPr>
           <w:lang w:val="en-GB"/>
         </w:rPr>
         <w:t>';</w:t>
       </w:r>
-      <w:proofErr w:type="gramEnd"/>
     </w:p>
     <w:p>
       <w:pPr>
@@ -3064,14 +3004,12 @@
         <w:t>formatDate</w:t>
       </w:r>
       <w:proofErr w:type="spellEnd"/>
-      <w:proofErr w:type="gramStart"/>
       <w:r>
         <w:rPr>
           <w:lang w:val="en-GB"/>
         </w:rPr>
         <w:t>';</w:t>
       </w:r>
-      <w:proofErr w:type="gramEnd"/>
     </w:p>
     <w:p>
       <w:pPr>
@@ -3107,14 +3045,12 @@
         <w:t>calculateTax</w:t>
       </w:r>
       <w:proofErr w:type="spellEnd"/>
-      <w:proofErr w:type="gramStart"/>
       <w:r>
         <w:rPr>
           <w:lang w:val="en-GB"/>
         </w:rPr>
         <w:t>';</w:t>
       </w:r>
-      <w:proofErr w:type="gramEnd"/>
     </w:p>
     <w:p>
       <w:pPr>
@@ -3151,14 +3087,12 @@
         <w:t>validateEmail</w:t>
       </w:r>
       <w:proofErr w:type="spellEnd"/>
-      <w:proofErr w:type="gramStart"/>
       <w:r>
         <w:rPr>
           <w:lang w:val="en-GB"/>
         </w:rPr>
         <w:t>';</w:t>
       </w:r>
-      <w:proofErr w:type="gramEnd"/>
     </w:p>
     <w:p>
       <w:r>
@@ -3217,16 +3151,8 @@
         <w:rPr>
           <w:lang w:val="en-GB"/>
         </w:rPr>
-        <w:t xml:space="preserve"> } from './</w:t>
-      </w:r>
-      <w:proofErr w:type="gramStart"/>
-      <w:r>
-        <w:rPr>
-          <w:lang w:val="en-GB"/>
-        </w:rPr>
-        <w:t>utils';</w:t>
-      </w:r>
-      <w:proofErr w:type="gramEnd"/>
+        <w:t xml:space="preserve"> } from './utils';</w:t>
+      </w:r>
     </w:p>
     <w:p>
       <w:r>
@@ -3515,94 +3441,28 @@
       </w:r>
     </w:p>
     <w:p>
+      <w:pPr>
+        <w:rPr>
+          <w:lang w:val="en-GB"/>
+        </w:rPr>
+      </w:pPr>
       <w:hyperlink r:id="rId20" w:history="1">
         <w:r>
           <w:rPr>
             <w:rStyle w:val="Hipervnculo"/>
+            <w:lang w:val="en-GB"/>
           </w:rPr>
-          <w:t xml:space="preserve">Gemini </w:t>
+          <w:t>Gemini Code Assist release notes  |  Google for Developers</w:t>
         </w:r>
-        <w:proofErr w:type="spellStart"/>
-        <w:r>
-          <w:rPr>
-            <w:rStyle w:val="Hipervnculo"/>
-          </w:rPr>
-          <w:t>Code</w:t>
-        </w:r>
-        <w:proofErr w:type="spellEnd"/>
-        <w:r>
-          <w:rPr>
-            <w:rStyle w:val="Hipervnculo"/>
-          </w:rPr>
-          <w:t xml:space="preserve"> </w:t>
-        </w:r>
-        <w:proofErr w:type="spellStart"/>
-        <w:r>
-          <w:rPr>
-            <w:rStyle w:val="Hipervnculo"/>
-          </w:rPr>
-          <w:t>Assist</w:t>
-        </w:r>
-        <w:proofErr w:type="spellEnd"/>
-        <w:r>
-          <w:rPr>
-            <w:rStyle w:val="Hipervnculo"/>
-          </w:rPr>
-          <w:t xml:space="preserve"> </w:t>
-        </w:r>
-        <w:proofErr w:type="spellStart"/>
-        <w:r>
-          <w:rPr>
-            <w:rStyle w:val="Hipervnculo"/>
-          </w:rPr>
-          <w:t>release</w:t>
-        </w:r>
-        <w:proofErr w:type="spellEnd"/>
-        <w:r>
-          <w:rPr>
-            <w:rStyle w:val="Hipervnculo"/>
-          </w:rPr>
-          <w:t xml:space="preserve"> </w:t>
-        </w:r>
-        <w:proofErr w:type="gramStart"/>
-        <w:r>
-          <w:rPr>
-            <w:rStyle w:val="Hipervnculo"/>
-          </w:rPr>
-          <w:t>notes  |</w:t>
-        </w:r>
-        <w:proofErr w:type="gramEnd"/>
-        <w:r>
-          <w:rPr>
-            <w:rStyle w:val="Hipervnculo"/>
-          </w:rPr>
-          <w:t xml:space="preserve">  Google </w:t>
-        </w:r>
-        <w:proofErr w:type="spellStart"/>
-        <w:r>
-          <w:rPr>
-            <w:rStyle w:val="Hipervnculo"/>
-          </w:rPr>
-          <w:t>for</w:t>
-        </w:r>
-        <w:proofErr w:type="spellEnd"/>
-        <w:r>
-          <w:rPr>
-            <w:rStyle w:val="Hipervnculo"/>
-          </w:rPr>
-          <w:t xml:space="preserve"> </w:t>
-        </w:r>
-        <w:proofErr w:type="spellStart"/>
-        <w:r>
-          <w:rPr>
-            <w:rStyle w:val="Hipervnculo"/>
-          </w:rPr>
-          <w:t>Developers</w:t>
-        </w:r>
-        <w:proofErr w:type="spellEnd"/>
       </w:hyperlink>
     </w:p>
-    <w:p/>
+    <w:p>
+      <w:pPr>
+        <w:rPr>
+          <w:lang w:val="en-GB"/>
+        </w:rPr>
+      </w:pPr>
+    </w:p>
     <w:p>
       <w:pPr>
         <w:numPr>
@@ -3698,6 +3558,12 @@
       </w:r>
     </w:p>
     <w:p>
+      <w:pPr>
+        <w:rPr>
+          <w:b/>
+          <w:bCs/>
+        </w:rPr>
+      </w:pPr>
       <w:r>
         <w:t>Ir a</w:t>
       </w:r>
@@ -3748,6 +3614,277 @@
         </w:rPr>
         <w:t>Pages</w:t>
       </w:r>
+    </w:p>
+    <w:p>
+      <w:pPr>
+        <w:rPr>
+          <w:b/>
+          <w:bCs/>
+        </w:rPr>
+      </w:pPr>
+      <w:r>
+        <w:rPr>
+          <w:b/>
+          <w:bCs/>
+        </w:rPr>
+        <w:t xml:space="preserve">. renombro carpeta </w:t>
+      </w:r>
+      <w:proofErr w:type="spellStart"/>
+      <w:r>
+        <w:rPr>
+          <w:b/>
+          <w:bCs/>
+        </w:rPr>
+        <w:t>dist</w:t>
+      </w:r>
+      <w:proofErr w:type="spellEnd"/>
+      <w:r>
+        <w:rPr>
+          <w:b/>
+          <w:bCs/>
+        </w:rPr>
+        <w:t xml:space="preserve"> a </w:t>
+      </w:r>
+      <w:proofErr w:type="spellStart"/>
+      <w:r>
+        <w:rPr>
+          <w:b/>
+          <w:bCs/>
+        </w:rPr>
+        <w:t>docs</w:t>
+      </w:r>
+      <w:proofErr w:type="spellEnd"/>
+      <w:r>
+        <w:rPr>
+          <w:b/>
+          <w:bCs/>
+        </w:rPr>
+        <w:t xml:space="preserve"> para saltarme </w:t>
+      </w:r>
+      <w:proofErr w:type="spellStart"/>
+      <w:r>
+        <w:rPr>
+          <w:b/>
+          <w:bCs/>
+        </w:rPr>
+        <w:t>gitignore</w:t>
+      </w:r>
+      <w:proofErr w:type="spellEnd"/>
+    </w:p>
+    <w:p>
+      <w:pPr>
+        <w:rPr>
+          <w:b/>
+          <w:bCs/>
+        </w:rPr>
+      </w:pPr>
+      <w:r>
+        <w:rPr>
+          <w:b/>
+          <w:bCs/>
+        </w:rPr>
+        <w:t xml:space="preserve">. Para que funciones en </w:t>
+      </w:r>
+      <w:proofErr w:type="spellStart"/>
+      <w:r>
+        <w:rPr>
+          <w:b/>
+          <w:bCs/>
+        </w:rPr>
+        <w:t>github</w:t>
+      </w:r>
+      <w:proofErr w:type="spellEnd"/>
+      <w:r>
+        <w:rPr>
+          <w:b/>
+          <w:bCs/>
+        </w:rPr>
+        <w:t xml:space="preserve"> </w:t>
+      </w:r>
+      <w:proofErr w:type="spellStart"/>
+      <w:r>
+        <w:rPr>
+          <w:b/>
+          <w:bCs/>
+        </w:rPr>
+        <w:t>pages</w:t>
+      </w:r>
+      <w:proofErr w:type="spellEnd"/>
+      <w:r>
+        <w:rPr>
+          <w:b/>
+          <w:bCs/>
+        </w:rPr>
+        <w:t xml:space="preserve"> hay que cambiar la ruta del código </w:t>
+      </w:r>
+      <w:proofErr w:type="spellStart"/>
+      <w:r>
+        <w:rPr>
+          <w:b/>
+          <w:bCs/>
+        </w:rPr>
+        <w:t>css</w:t>
+      </w:r>
+      <w:proofErr w:type="spellEnd"/>
+      <w:r>
+        <w:rPr>
+          <w:b/>
+          <w:bCs/>
+        </w:rPr>
+        <w:t xml:space="preserve"> y </w:t>
+      </w:r>
+      <w:proofErr w:type="spellStart"/>
+      <w:r>
+        <w:rPr>
+          <w:b/>
+          <w:bCs/>
+        </w:rPr>
+        <w:t>js</w:t>
+      </w:r>
+      <w:proofErr w:type="spellEnd"/>
+      <w:r>
+        <w:rPr>
+          <w:b/>
+          <w:bCs/>
+        </w:rPr>
+        <w:t xml:space="preserve"> a relativa</w:t>
+      </w:r>
+    </w:p>
+    <w:p>
+      <w:pPr>
+        <w:rPr>
+          <w:b/>
+          <w:bCs/>
+        </w:rPr>
+      </w:pPr>
+      <w:r>
+        <w:rPr>
+          <w:b/>
+          <w:bCs/>
+        </w:rPr>
+        <w:t>De absoluta</w:t>
+      </w:r>
+    </w:p>
+    <w:p>
+      <w:r>
+        <w:drawing>
+          <wp:inline distT="0" distB="0" distL="0" distR="0" wp14:anchorId="5A8A80C5" wp14:editId="1E5A421B">
+            <wp:extent cx="5849166" cy="533474"/>
+            <wp:effectExtent l="0" t="0" r="0" b="0"/>
+            <wp:docPr id="1475826136" name="Imagen 1" descr="Imagen que contiene Texto&#10;&#10;El contenido generado por IA puede ser incorrecto."/>
+            <wp:cNvGraphicFramePr>
+              <a:graphicFrameLocks xmlns:a="http://schemas.openxmlformats.org/drawingml/2006/main" noChangeAspect="1"/>
+            </wp:cNvGraphicFramePr>
+            <a:graphic xmlns:a="http://schemas.openxmlformats.org/drawingml/2006/main">
+              <a:graphicData uri="http://schemas.openxmlformats.org/drawingml/2006/picture">
+                <pic:pic xmlns:pic="http://schemas.openxmlformats.org/drawingml/2006/picture">
+                  <pic:nvPicPr>
+                    <pic:cNvPr id="1475826136" name="Imagen 1" descr="Imagen que contiene Texto&#10;&#10;El contenido generado por IA puede ser incorrecto."/>
+                    <pic:cNvPicPr/>
+                  </pic:nvPicPr>
+                  <pic:blipFill>
+                    <a:blip r:embed="rId21"/>
+                    <a:stretch>
+                      <a:fillRect/>
+                    </a:stretch>
+                  </pic:blipFill>
+                  <pic:spPr>
+                    <a:xfrm>
+                      <a:off x="0" y="0"/>
+                      <a:ext cx="5849166" cy="533474"/>
+                    </a:xfrm>
+                    <a:prstGeom prst="rect">
+                      <a:avLst/>
+                    </a:prstGeom>
+                  </pic:spPr>
+                </pic:pic>
+              </a:graphicData>
+            </a:graphic>
+          </wp:inline>
+        </w:drawing>
+      </w:r>
+    </w:p>
+    <w:p>
+      <w:r>
+        <w:t>A relativa</w:t>
+      </w:r>
+    </w:p>
+    <w:p>
+      <w:r>
+        <w:drawing>
+          <wp:inline distT="0" distB="0" distL="0" distR="0" wp14:anchorId="2C0CDB83" wp14:editId="3C24A6FC">
+            <wp:extent cx="5877745" cy="571580"/>
+            <wp:effectExtent l="0" t="0" r="0" b="0"/>
+            <wp:docPr id="1154158939" name="Imagen 1" descr="Escala de tiempo&#10;&#10;El contenido generado por IA puede ser incorrecto."/>
+            <wp:cNvGraphicFramePr>
+              <a:graphicFrameLocks xmlns:a="http://schemas.openxmlformats.org/drawingml/2006/main" noChangeAspect="1"/>
+            </wp:cNvGraphicFramePr>
+            <a:graphic xmlns:a="http://schemas.openxmlformats.org/drawingml/2006/main">
+              <a:graphicData uri="http://schemas.openxmlformats.org/drawingml/2006/picture">
+                <pic:pic xmlns:pic="http://schemas.openxmlformats.org/drawingml/2006/picture">
+                  <pic:nvPicPr>
+                    <pic:cNvPr id="1154158939" name="Imagen 1" descr="Escala de tiempo&#10;&#10;El contenido generado por IA puede ser incorrecto."/>
+                    <pic:cNvPicPr/>
+                  </pic:nvPicPr>
+                  <pic:blipFill>
+                    <a:blip r:embed="rId22"/>
+                    <a:stretch>
+                      <a:fillRect/>
+                    </a:stretch>
+                  </pic:blipFill>
+                  <pic:spPr>
+                    <a:xfrm>
+                      <a:off x="0" y="0"/>
+                      <a:ext cx="5877745" cy="571580"/>
+                    </a:xfrm>
+                    <a:prstGeom prst="rect">
+                      <a:avLst/>
+                    </a:prstGeom>
+                  </pic:spPr>
+                </pic:pic>
+              </a:graphicData>
+            </a:graphic>
+          </wp:inline>
+        </w:drawing>
+      </w:r>
+    </w:p>
+    <w:p>
+      <w:pPr>
+        <w:rPr>
+          <w:b/>
+          <w:bCs/>
+        </w:rPr>
+      </w:pPr>
+      <w:r>
+        <w:rPr>
+          <w:b/>
+          <w:bCs/>
+        </w:rPr>
+        <w:lastRenderedPageBreak/>
+        <w:t>S</w:t>
+      </w:r>
+      <w:r>
+        <w:rPr>
+          <w:b/>
+          <w:bCs/>
+        </w:rPr>
+        <w:t xml:space="preserve">ECCIÓN </w:t>
+      </w:r>
+      <w:r>
+        <w:rPr>
+          <w:b/>
+          <w:bCs/>
+        </w:rPr>
+        <w:t>8</w:t>
+      </w:r>
+    </w:p>
+    <w:p>
+      <w:pPr>
+        <w:rPr>
+          <w:b/>
+          <w:bCs/>
+        </w:rPr>
+      </w:pPr>
     </w:p>
     <w:p/>
     <w:p>
@@ -5766,7 +5903,7 @@
   <w:style w:type="paragraph" w:default="1" w:styleId="Normal">
     <w:name w:val="Normal"/>
     <w:qFormat/>
-    <w:rsid w:val="001858FB"/>
+    <w:rsid w:val="004F5227"/>
   </w:style>
   <w:style w:type="paragraph" w:styleId="Ttulo1">
     <w:name w:val="heading 1"/>
@@ -5970,6 +6107,7 @@
   <w:style w:type="character" w:default="1" w:styleId="Fuentedeprrafopredeter">
     <w:name w:val="Default Paragraph Font"/>
     <w:uiPriority w:val="1"/>
+    <w:semiHidden/>
     <w:unhideWhenUsed/>
   </w:style>
   <w:style w:type="table" w:default="1" w:styleId="Tablanormal">

</xml_diff>